<commit_message>
1 e is added
</commit_message>
<xml_diff>
--- a/q1 intro,a,b and c.docx
+++ b/q1 intro,a,b and c.docx
@@ -5224,6 +5224,522 @@
       <w:proofErr w:type="spellEnd"/>
       <w:r>
         <w:t>. On the other hand, we include leakage inductance and see their results.</w:t>
+      </w:r>
+    </w:p>
+    <w:p>
+      <w:r>
+        <w:t>e)</w:t>
+      </w:r>
+    </w:p>
+    <w:tbl>
+      <w:tblPr>
+        <w:tblStyle w:val="TabloKlavuzu"/>
+        <w:tblW w:w="0" w:type="auto"/>
+        <w:tblLook w:val="04A0"/>
+      </w:tblPr>
+      <w:tblGrid>
+        <w:gridCol w:w="1151"/>
+        <w:gridCol w:w="1151"/>
+        <w:gridCol w:w="1151"/>
+        <w:gridCol w:w="1151"/>
+        <w:gridCol w:w="1152"/>
+        <w:gridCol w:w="1152"/>
+        <w:gridCol w:w="1152"/>
+        <w:gridCol w:w="1152"/>
+      </w:tblGrid>
+      <w:tr>
+        <w:tc>
+          <w:tcPr>
+            <w:tcW w:w="1151" w:type="dxa"/>
+          </w:tcPr>
+          <w:p/>
+        </w:tc>
+        <w:tc>
+          <w:tcPr>
+            <w:tcW w:w="1151" w:type="dxa"/>
+          </w:tcPr>
+          <w:p>
+            <w:proofErr w:type="spellStart"/>
+            <w:r>
+              <w:t>V_out</w:t>
+            </w:r>
+            <w:proofErr w:type="spellEnd"/>
+          </w:p>
+        </w:tc>
+        <w:tc>
+          <w:tcPr>
+            <w:tcW w:w="1151" w:type="dxa"/>
+          </w:tcPr>
+          <w:p>
+            <w:proofErr w:type="spellStart"/>
+            <w:r>
+              <w:t>I_out</w:t>
+            </w:r>
+            <w:proofErr w:type="spellEnd"/>
+          </w:p>
+        </w:tc>
+        <w:tc>
+          <w:tcPr>
+            <w:tcW w:w="1151" w:type="dxa"/>
+          </w:tcPr>
+          <w:p>
+            <w:proofErr w:type="spellStart"/>
+            <w:r>
+              <w:t>P_out</w:t>
+            </w:r>
+            <w:proofErr w:type="spellEnd"/>
+          </w:p>
+        </w:tc>
+        <w:tc>
+          <w:tcPr>
+            <w:tcW w:w="1152" w:type="dxa"/>
+          </w:tcPr>
+          <w:p>
+            <w:proofErr w:type="spellStart"/>
+            <w:r>
+              <w:t>V_in</w:t>
+            </w:r>
+            <w:proofErr w:type="spellEnd"/>
+          </w:p>
+        </w:tc>
+        <w:tc>
+          <w:tcPr>
+            <w:tcW w:w="1152" w:type="dxa"/>
+          </w:tcPr>
+          <w:p>
+            <w:proofErr w:type="spellStart"/>
+            <w:r>
+              <w:t>I_in</w:t>
+            </w:r>
+            <w:proofErr w:type="spellEnd"/>
+          </w:p>
+        </w:tc>
+        <w:tc>
+          <w:tcPr>
+            <w:tcW w:w="1152" w:type="dxa"/>
+          </w:tcPr>
+          <w:p>
+            <w:proofErr w:type="spellStart"/>
+            <w:r>
+              <w:t>P_in</w:t>
+            </w:r>
+            <w:proofErr w:type="spellEnd"/>
+          </w:p>
+        </w:tc>
+        <w:tc>
+          <w:tcPr>
+            <w:tcW w:w="1152" w:type="dxa"/>
+          </w:tcPr>
+          <w:p>
+            <w:proofErr w:type="spellStart"/>
+            <w:r>
+              <w:t>Eff</w:t>
+            </w:r>
+            <w:proofErr w:type="spellEnd"/>
+          </w:p>
+        </w:tc>
+      </w:tr>
+      <w:tr>
+        <w:tc>
+          <w:tcPr>
+            <w:tcW w:w="1151" w:type="dxa"/>
+          </w:tcPr>
+          <w:p>
+            <w:r>
+              <w:t>100%</w:t>
+            </w:r>
+          </w:p>
+        </w:tc>
+        <w:tc>
+          <w:tcPr>
+            <w:tcW w:w="1151" w:type="dxa"/>
+          </w:tcPr>
+          <w:p>
+            <w:r>
+              <w:t>22.2</w:t>
+            </w:r>
+          </w:p>
+        </w:tc>
+        <w:tc>
+          <w:tcPr>
+            <w:tcW w:w="1151" w:type="dxa"/>
+          </w:tcPr>
+          <w:p>
+            <w:r>
+              <w:t>3.85</w:t>
+            </w:r>
+          </w:p>
+        </w:tc>
+        <w:tc>
+          <w:tcPr>
+            <w:tcW w:w="1151" w:type="dxa"/>
+          </w:tcPr>
+          <w:p>
+            <w:r>
+              <w:t>85.47</w:t>
+            </w:r>
+          </w:p>
+        </w:tc>
+        <w:tc>
+          <w:tcPr>
+            <w:tcW w:w="1152" w:type="dxa"/>
+          </w:tcPr>
+          <w:p>
+            <w:r>
+              <w:t>48</w:t>
+            </w:r>
+          </w:p>
+        </w:tc>
+        <w:tc>
+          <w:tcPr>
+            <w:tcW w:w="1152" w:type="dxa"/>
+          </w:tcPr>
+          <w:p>
+            <w:r>
+              <w:t>2.54</w:t>
+            </w:r>
+          </w:p>
+        </w:tc>
+        <w:tc>
+          <w:tcPr>
+            <w:tcW w:w="1152" w:type="dxa"/>
+          </w:tcPr>
+          <w:p>
+            <w:r>
+              <w:t>121.92</w:t>
+            </w:r>
+          </w:p>
+        </w:tc>
+        <w:tc>
+          <w:tcPr>
+            <w:tcW w:w="1152" w:type="dxa"/>
+          </w:tcPr>
+          <w:p>
+            <w:r>
+              <w:t>70%</w:t>
+            </w:r>
+          </w:p>
+        </w:tc>
+      </w:tr>
+      <w:tr>
+        <w:tc>
+          <w:tcPr>
+            <w:tcW w:w="1151" w:type="dxa"/>
+          </w:tcPr>
+          <w:p>
+            <w:r>
+              <w:t>75%</w:t>
+            </w:r>
+          </w:p>
+        </w:tc>
+        <w:tc>
+          <w:tcPr>
+            <w:tcW w:w="1151" w:type="dxa"/>
+          </w:tcPr>
+          <w:p>
+            <w:r>
+              <w:t>21.98</w:t>
+            </w:r>
+          </w:p>
+        </w:tc>
+        <w:tc>
+          <w:tcPr>
+            <w:tcW w:w="1151" w:type="dxa"/>
+          </w:tcPr>
+          <w:p>
+            <w:r>
+              <w:t>2.88</w:t>
+            </w:r>
+          </w:p>
+        </w:tc>
+        <w:tc>
+          <w:tcPr>
+            <w:tcW w:w="1151" w:type="dxa"/>
+          </w:tcPr>
+          <w:p>
+            <w:r>
+              <w:t>63.3</w:t>
+            </w:r>
+          </w:p>
+        </w:tc>
+        <w:tc>
+          <w:tcPr>
+            <w:tcW w:w="1152" w:type="dxa"/>
+          </w:tcPr>
+          <w:p>
+            <w:r>
+              <w:t>48</w:t>
+            </w:r>
+          </w:p>
+        </w:tc>
+        <w:tc>
+          <w:tcPr>
+            <w:tcW w:w="1152" w:type="dxa"/>
+          </w:tcPr>
+          <w:p>
+            <w:r>
+              <w:t>1.926</w:t>
+            </w:r>
+          </w:p>
+        </w:tc>
+        <w:tc>
+          <w:tcPr>
+            <w:tcW w:w="1152" w:type="dxa"/>
+          </w:tcPr>
+          <w:p>
+            <w:r>
+              <w:t>92.45</w:t>
+            </w:r>
+          </w:p>
+        </w:tc>
+        <w:tc>
+          <w:tcPr>
+            <w:tcW w:w="1152" w:type="dxa"/>
+          </w:tcPr>
+          <w:p>
+            <w:r>
+              <w:t>68.46%</w:t>
+            </w:r>
+          </w:p>
+        </w:tc>
+      </w:tr>
+      <w:tr>
+        <w:tc>
+          <w:tcPr>
+            <w:tcW w:w="1151" w:type="dxa"/>
+          </w:tcPr>
+          <w:p>
+            <w:r>
+              <w:t>50%</w:t>
+            </w:r>
+          </w:p>
+        </w:tc>
+        <w:tc>
+          <w:tcPr>
+            <w:tcW w:w="1151" w:type="dxa"/>
+          </w:tcPr>
+          <w:p>
+            <w:r>
+              <w:t>21.9</w:t>
+            </w:r>
+          </w:p>
+        </w:tc>
+        <w:tc>
+          <w:tcPr>
+            <w:tcW w:w="1151" w:type="dxa"/>
+          </w:tcPr>
+          <w:p>
+            <w:r>
+              <w:t>1.92</w:t>
+            </w:r>
+          </w:p>
+        </w:tc>
+        <w:tc>
+          <w:tcPr>
+            <w:tcW w:w="1151" w:type="dxa"/>
+          </w:tcPr>
+          <w:p>
+            <w:r>
+              <w:t>42.05</w:t>
+            </w:r>
+          </w:p>
+        </w:tc>
+        <w:tc>
+          <w:tcPr>
+            <w:tcW w:w="1152" w:type="dxa"/>
+          </w:tcPr>
+          <w:p>
+            <w:r>
+              <w:t>48</w:t>
+            </w:r>
+          </w:p>
+        </w:tc>
+        <w:tc>
+          <w:tcPr>
+            <w:tcW w:w="1152" w:type="dxa"/>
+          </w:tcPr>
+          <w:p>
+            <w:r>
+              <w:t>1.32</w:t>
+            </w:r>
+          </w:p>
+        </w:tc>
+        <w:tc>
+          <w:tcPr>
+            <w:tcW w:w="1152" w:type="dxa"/>
+          </w:tcPr>
+          <w:p>
+            <w:r>
+              <w:t>63.36</w:t>
+            </w:r>
+          </w:p>
+        </w:tc>
+        <w:tc>
+          <w:tcPr>
+            <w:tcW w:w="1152" w:type="dxa"/>
+          </w:tcPr>
+          <w:p>
+            <w:r>
+              <w:t>66.37%</w:t>
+            </w:r>
+          </w:p>
+        </w:tc>
+      </w:tr>
+      <w:tr>
+        <w:tc>
+          <w:tcPr>
+            <w:tcW w:w="1151" w:type="dxa"/>
+          </w:tcPr>
+          <w:p>
+            <w:r>
+              <w:t>25%</w:t>
+            </w:r>
+          </w:p>
+        </w:tc>
+        <w:tc>
+          <w:tcPr>
+            <w:tcW w:w="1151" w:type="dxa"/>
+          </w:tcPr>
+          <w:p>
+            <w:r>
+              <w:t>22.52</w:t>
+            </w:r>
+          </w:p>
+        </w:tc>
+        <w:tc>
+          <w:tcPr>
+            <w:tcW w:w="1151" w:type="dxa"/>
+          </w:tcPr>
+          <w:p>
+            <w:r>
+              <w:t>0.978</w:t>
+            </w:r>
+          </w:p>
+        </w:tc>
+        <w:tc>
+          <w:tcPr>
+            <w:tcW w:w="1151" w:type="dxa"/>
+          </w:tcPr>
+          <w:p>
+            <w:r>
+              <w:t>22.02</w:t>
+            </w:r>
+          </w:p>
+        </w:tc>
+        <w:tc>
+          <w:tcPr>
+            <w:tcW w:w="1152" w:type="dxa"/>
+          </w:tcPr>
+          <w:p>
+            <w:r>
+              <w:t>48</w:t>
+            </w:r>
+          </w:p>
+        </w:tc>
+        <w:tc>
+          <w:tcPr>
+            <w:tcW w:w="1152" w:type="dxa"/>
+          </w:tcPr>
+          <w:p>
+            <w:r>
+              <w:t>0.75</w:t>
+            </w:r>
+          </w:p>
+        </w:tc>
+        <w:tc>
+          <w:tcPr>
+            <w:tcW w:w="1152" w:type="dxa"/>
+          </w:tcPr>
+          <w:p>
+            <w:r>
+              <w:t>36</w:t>
+            </w:r>
+          </w:p>
+        </w:tc>
+        <w:tc>
+          <w:tcPr>
+            <w:tcW w:w="1152" w:type="dxa"/>
+          </w:tcPr>
+          <w:p>
+            <w:r>
+              <w:t>61.17%</w:t>
+            </w:r>
+          </w:p>
+        </w:tc>
+      </w:tr>
+    </w:tbl>
+    <w:p>
+      <w:pPr>
+        <w:rPr>
+          <w:i/>
+          <w:color w:val="44546A" w:themeColor="text2"/>
+          <w:sz w:val="18"/>
+          <w:szCs w:val="18"/>
+        </w:rPr>
+      </w:pPr>
+      <w:r>
+        <w:rPr>
+          <w:i/>
+          <w:color w:val="44546A" w:themeColor="text2"/>
+          <w:sz w:val="18"/>
+          <w:szCs w:val="18"/>
+        </w:rPr>
+        <w:tab/>
+      </w:r>
+      <w:r>
+        <w:rPr>
+          <w:i/>
+          <w:color w:val="44546A" w:themeColor="text2"/>
+          <w:sz w:val="18"/>
+          <w:szCs w:val="18"/>
+        </w:rPr>
+        <w:tab/>
+      </w:r>
+      <w:r>
+        <w:rPr>
+          <w:i/>
+          <w:color w:val="44546A" w:themeColor="text2"/>
+          <w:sz w:val="18"/>
+          <w:szCs w:val="18"/>
+        </w:rPr>
+        <w:tab/>
+      </w:r>
+      <w:r>
+        <w:rPr>
+          <w:i/>
+          <w:color w:val="44546A" w:themeColor="text2"/>
+          <w:sz w:val="18"/>
+          <w:szCs w:val="18"/>
+        </w:rPr>
+        <w:tab/>
+      </w:r>
+      <w:r>
+        <w:rPr>
+          <w:i/>
+          <w:color w:val="44546A" w:themeColor="text2"/>
+          <w:sz w:val="18"/>
+          <w:szCs w:val="18"/>
+        </w:rPr>
+        <w:t xml:space="preserve">Table 1- Power outputs for different </w:t>
+      </w:r>
+      <w:r>
+        <w:rPr>
+          <w:i/>
+          <w:color w:val="44546A" w:themeColor="text2"/>
+          <w:sz w:val="18"/>
+          <w:szCs w:val="18"/>
+        </w:rPr>
+        <w:t>loads</w:t>
+      </w:r>
+    </w:p>
+    <w:p>
+      <w:r>
+        <w:t>For smaller loads, efficiency decreases. Output and input power decrease.</w:t>
+      </w:r>
+    </w:p>
+    <w:p>
+      <w:r>
+        <w:t>f)</w:t>
       </w:r>
     </w:p>
     <w:sectPr>
@@ -5669,6 +6185,32 @@
       <w:lang w:val="en-US"/>
     </w:rPr>
   </w:style>
+  <w:style w:type="table" w:styleId="TabloKlavuzu">
+    <w:name w:val="Table Grid"/>
+    <w:basedOn w:val="NormalTablo"/>
+    <w:uiPriority w:val="39"/>
+    <w:rsid w:val="002A7D75"/>
+    <w:pPr>
+      <w:spacing w:after="0" w:line="240" w:lineRule="auto"/>
+    </w:pPr>
+    <w:tblPr>
+      <w:tblInd w:w="0" w:type="dxa"/>
+      <w:tblBorders>
+        <w:top w:val="single" w:sz="4" w:space="0" w:color="000000" w:themeColor="text1"/>
+        <w:left w:val="single" w:sz="4" w:space="0" w:color="000000" w:themeColor="text1"/>
+        <w:bottom w:val="single" w:sz="4" w:space="0" w:color="000000" w:themeColor="text1"/>
+        <w:right w:val="single" w:sz="4" w:space="0" w:color="000000" w:themeColor="text1"/>
+        <w:insideH w:val="single" w:sz="4" w:space="0" w:color="000000" w:themeColor="text1"/>
+        <w:insideV w:val="single" w:sz="4" w:space="0" w:color="000000" w:themeColor="text1"/>
+      </w:tblBorders>
+      <w:tblCellMar>
+        <w:top w:w="0" w:type="dxa"/>
+        <w:left w:w="108" w:type="dxa"/>
+        <w:bottom w:w="0" w:type="dxa"/>
+        <w:right w:w="108" w:type="dxa"/>
+      </w:tblCellMar>
+    </w:tblPr>
+  </w:style>
 </w:styles>
 </file>
 

</xml_diff>

<commit_message>
1 d snubber design
</commit_message>
<xml_diff>
--- a/q1 intro,a,b and c.docx
+++ b/q1 intro,a,b and c.docx
@@ -1,6 +1,6 @@
 
 <file path=word/document.xml><?xml version="1.0" encoding="utf-8"?>
-<w:document xmlns:wpc="http://schemas.microsoft.com/office/word/2010/wordprocessingCanvas" xmlns:mc="http://schemas.openxmlformats.org/markup-compatibility/2006" xmlns:o="urn:schemas-microsoft-com:office:office" xmlns:r="http://schemas.openxmlformats.org/officeDocument/2006/relationships" xmlns:m="http://schemas.openxmlformats.org/officeDocument/2006/math" xmlns:v="urn:schemas-microsoft-com:vml" xmlns:wp14="http://schemas.microsoft.com/office/word/2010/wordprocessingDrawing" xmlns:wp="http://schemas.openxmlformats.org/drawingml/2006/wordprocessingDrawing" xmlns:w10="urn:schemas-microsoft-com:office:word" xmlns:w="http://schemas.openxmlformats.org/wordprocessingml/2006/main" xmlns:w14="http://schemas.microsoft.com/office/word/2010/wordml" xmlns:w15="http://schemas.microsoft.com/office/word/2012/wordml" xmlns:wpg="http://schemas.microsoft.com/office/word/2010/wordprocessingGroup" xmlns:wpi="http://schemas.microsoft.com/office/word/2010/wordprocessingInk" xmlns:wne="http://schemas.microsoft.com/office/word/2006/wordml" xmlns:wps="http://schemas.microsoft.com/office/word/2010/wordprocessingShape" mc:Ignorable="w14 w15 wp14">
+<w:document xmlns:ve="http://schemas.openxmlformats.org/markup-compatibility/2006" xmlns:o="urn:schemas-microsoft-com:office:office" xmlns:r="http://schemas.openxmlformats.org/officeDocument/2006/relationships" xmlns:m="http://schemas.openxmlformats.org/officeDocument/2006/math" xmlns:v="urn:schemas-microsoft-com:vml" xmlns:wp="http://schemas.openxmlformats.org/drawingml/2006/wordprocessingDrawing" xmlns:w10="urn:schemas-microsoft-com:office:word" xmlns:w="http://schemas.openxmlformats.org/wordprocessingml/2006/main" xmlns:wne="http://schemas.microsoft.com/office/word/2006/wordml">
   <w:body>
     <w:p>
       <w:pPr>
@@ -147,42 +147,44 @@
           <w:b/>
           <w:sz w:val="40"/>
         </w:rPr>
-        <w:t xml:space="preserve">Team Member:    </w:t>
-      </w:r>
-      <w:r>
+        <w:t xml:space="preserve">Team Member:    Abdurrahman Aydın </w:t>
+      </w:r>
+    </w:p>
+    <w:p>
+      <w:pPr>
+        <w:spacing w:after="346" w:line="240" w:lineRule="auto"/>
+        <w:ind w:left="-5"/>
         <w:rPr>
           <w:rFonts w:ascii="Times New Roman" w:eastAsia="Times New Roman" w:hAnsi="Times New Roman" w:cs="Times New Roman"/>
           <w:b/>
           <w:sz w:val="40"/>
         </w:rPr>
-        <w:t xml:space="preserve"> </w:t>
-      </w:r>
+      </w:pPr>
       <w:r>
         <w:rPr>
           <w:rFonts w:ascii="Times New Roman" w:eastAsia="Times New Roman" w:hAnsi="Times New Roman" w:cs="Times New Roman"/>
           <w:b/>
           <w:sz w:val="40"/>
         </w:rPr>
-        <w:t xml:space="preserve">Abdurrahman Aydın </w:t>
-      </w:r>
-    </w:p>
-    <w:p>
-      <w:pPr>
-        <w:spacing w:after="346" w:line="240" w:lineRule="auto"/>
-        <w:ind w:left="-5"/>
+        <w:t xml:space="preserve">                                Yusuf </w:t>
+      </w:r>
+      <w:proofErr w:type="spellStart"/>
+      <w:r>
         <w:rPr>
           <w:rFonts w:ascii="Times New Roman" w:eastAsia="Times New Roman" w:hAnsi="Times New Roman" w:cs="Times New Roman"/>
           <w:b/>
           <w:sz w:val="40"/>
         </w:rPr>
-      </w:pPr>
+        <w:t>Basri</w:t>
+      </w:r>
+      <w:proofErr w:type="spellEnd"/>
       <w:r>
         <w:rPr>
           <w:rFonts w:ascii="Times New Roman" w:eastAsia="Times New Roman" w:hAnsi="Times New Roman" w:cs="Times New Roman"/>
           <w:b/>
           <w:sz w:val="40"/>
         </w:rPr>
-        <w:t xml:space="preserve">                                Yusuf </w:t>
+        <w:t xml:space="preserve"> </w:t>
       </w:r>
       <w:proofErr w:type="spellStart"/>
       <w:r>
@@ -191,23 +193,23 @@
           <w:b/>
           <w:sz w:val="40"/>
         </w:rPr>
-        <w:t>Basri</w:t>
+        <w:t>Yılmaz</w:t>
       </w:r>
       <w:proofErr w:type="spellEnd"/>
+    </w:p>
+    <w:p>
+      <w:pPr>
+        <w:spacing w:after="346" w:line="240" w:lineRule="auto"/>
+        <w:ind w:left="-5"/>
+      </w:pPr>
       <w:r>
         <w:rPr>
           <w:rFonts w:ascii="Times New Roman" w:eastAsia="Times New Roman" w:hAnsi="Times New Roman" w:cs="Times New Roman"/>
           <w:b/>
           <w:sz w:val="40"/>
         </w:rPr>
-        <w:t xml:space="preserve"> Yılmaz</w:t>
-      </w:r>
-    </w:p>
-    <w:p>
-      <w:pPr>
-        <w:spacing w:after="346" w:line="240" w:lineRule="auto"/>
-        <w:ind w:left="-5"/>
-      </w:pPr>
+        <w:tab/>
+      </w:r>
       <w:r>
         <w:rPr>
           <w:rFonts w:ascii="Times New Roman" w:eastAsia="Times New Roman" w:hAnsi="Times New Roman" w:cs="Times New Roman"/>
@@ -240,103 +242,58 @@
         </w:rPr>
         <w:tab/>
       </w:r>
+      <w:proofErr w:type="spellStart"/>
       <w:r>
         <w:rPr>
           <w:rFonts w:ascii="Times New Roman" w:eastAsia="Times New Roman" w:hAnsi="Times New Roman" w:cs="Times New Roman"/>
           <w:b/>
           <w:sz w:val="40"/>
         </w:rPr>
-        <w:tab/>
-        <w:t xml:space="preserve">    </w:t>
-      </w:r>
-      <w:proofErr w:type="spellStart"/>
+        <w:t>OlgunErdoğan</w:t>
+      </w:r>
+      <w:proofErr w:type="spellEnd"/>
+    </w:p>
+    <w:p>
+      <w:pPr>
+        <w:spacing w:after="346" w:line="240" w:lineRule="auto"/>
+        <w:ind w:left="-5"/>
+      </w:pPr>
       <w:r>
         <w:rPr>
           <w:rFonts w:ascii="Times New Roman" w:eastAsia="Times New Roman" w:hAnsi="Times New Roman" w:cs="Times New Roman"/>
           <w:b/>
           <w:sz w:val="40"/>
         </w:rPr>
-        <w:t>Olgun</w:t>
-      </w:r>
-      <w:proofErr w:type="spellEnd"/>
+        <w:t xml:space="preserve">Submitted to:   </w:t>
+      </w:r>
+      <w:proofErr w:type="spellStart"/>
       <w:r>
         <w:rPr>
           <w:rFonts w:ascii="Times New Roman" w:eastAsia="Times New Roman" w:hAnsi="Times New Roman" w:cs="Times New Roman"/>
           <w:b/>
           <w:sz w:val="40"/>
         </w:rPr>
-        <w:t xml:space="preserve"> </w:t>
-      </w:r>
-      <w:proofErr w:type="spellStart"/>
+        <w:t>OzanKeysan</w:t>
+      </w:r>
+      <w:proofErr w:type="spellEnd"/>
+    </w:p>
+    <w:p>
+      <w:pPr>
+        <w:spacing w:after="194" w:line="240" w:lineRule="auto"/>
+        <w:ind w:left="-5"/>
+      </w:pPr>
       <w:r>
         <w:rPr>
           <w:rFonts w:ascii="Times New Roman" w:eastAsia="Times New Roman" w:hAnsi="Times New Roman" w:cs="Times New Roman"/>
           <w:b/>
           <w:sz w:val="40"/>
         </w:rPr>
-        <w:t>Erdoğan</w:t>
-      </w:r>
-      <w:proofErr w:type="spellEnd"/>
-    </w:p>
-    <w:p>
-      <w:pPr>
-        <w:spacing w:after="346" w:line="240" w:lineRule="auto"/>
-        <w:ind w:left="-5"/>
-      </w:pPr>
-      <w:r>
-        <w:rPr>
-          <w:rFonts w:ascii="Times New Roman" w:eastAsia="Times New Roman" w:hAnsi="Times New Roman" w:cs="Times New Roman"/>
-          <w:b/>
-          <w:sz w:val="40"/>
-        </w:rPr>
-        <w:t xml:space="preserve">Submitted to:   </w:t>
-      </w:r>
-      <w:proofErr w:type="spellStart"/>
-      <w:r>
-        <w:rPr>
-          <w:rFonts w:ascii="Times New Roman" w:eastAsia="Times New Roman" w:hAnsi="Times New Roman" w:cs="Times New Roman"/>
-          <w:b/>
-          <w:sz w:val="40"/>
-        </w:rPr>
-        <w:t>OzanKeysan</w:t>
-      </w:r>
-      <w:proofErr w:type="spellEnd"/>
-    </w:p>
-    <w:p>
-      <w:pPr>
-        <w:spacing w:after="194" w:line="240" w:lineRule="auto"/>
-        <w:ind w:left="-5"/>
-      </w:pPr>
-      <w:r>
-        <w:rPr>
-          <w:rFonts w:ascii="Times New Roman" w:eastAsia="Times New Roman" w:hAnsi="Times New Roman" w:cs="Times New Roman"/>
-          <w:b/>
-          <w:sz w:val="40"/>
-        </w:rPr>
-        <w:t>Date</w:t>
-      </w:r>
-      <w:proofErr w:type="gramStart"/>
-      <w:r>
-        <w:rPr>
-          <w:rFonts w:ascii="Times New Roman" w:eastAsia="Times New Roman" w:hAnsi="Times New Roman" w:cs="Times New Roman"/>
-          <w:b/>
-          <w:sz w:val="40"/>
-        </w:rPr>
-        <w:t>:20.04.2018</w:t>
-      </w:r>
-      <w:proofErr w:type="gramEnd"/>
-      <w:r>
-        <w:rPr>
-          <w:rFonts w:ascii="Times New Roman" w:eastAsia="Times New Roman" w:hAnsi="Times New Roman" w:cs="Times New Roman"/>
-          <w:b/>
-          <w:sz w:val="40"/>
-        </w:rPr>
-        <w:t xml:space="preserve"> </w:t>
-      </w:r>
-    </w:p>
-    <w:p>
-      <w:pPr>
-        <w:pStyle w:val="Heading1"/>
+        <w:t>Date:20.04.2018</w:t>
+      </w:r>
+    </w:p>
+    <w:p>
+      <w:pPr>
+        <w:pStyle w:val="Balk1"/>
         <w:rPr>
           <w:sz w:val="40"/>
         </w:rPr>
@@ -389,7 +346,7 @@
     </w:p>
     <w:p>
       <w:pPr>
-        <w:pStyle w:val="Heading1"/>
+        <w:pStyle w:val="Balk1"/>
         <w:spacing w:after="86" w:line="360" w:lineRule="auto"/>
         <w:ind w:left="-5"/>
       </w:pPr>
@@ -411,7 +368,7 @@
     </w:p>
     <w:p>
       <w:pPr>
-        <w:pStyle w:val="Heading2"/>
+        <w:pStyle w:val="Balk2"/>
       </w:pPr>
       <w:r>
         <w:t>1)</w:t>
@@ -440,7 +397,7 @@
     </w:p>
     <w:p>
       <w:pPr>
-        <w:pStyle w:val="ListParagraph"/>
+        <w:pStyle w:val="ListeParagraf"/>
         <w:keepNext/>
         <w:numPr>
           <w:ilvl w:val="0"/>
@@ -454,7 +411,7 @@
     </w:p>
     <w:p>
       <w:pPr>
-        <w:pStyle w:val="ListParagraph"/>
+        <w:pStyle w:val="ListeParagraf"/>
         <w:keepNext/>
         <w:spacing w:line="360" w:lineRule="auto"/>
       </w:pPr>
@@ -484,7 +441,7 @@
                     <a:blip r:embed="rId7">
                       <a:extLst>
                         <a:ext uri="{28A0092B-C50C-407E-A947-70E740481C1C}">
-                          <a14:useLocalDpi xmlns:a14="http://schemas.microsoft.com/office/drawing/2010/main" val="0"/>
+                          <a14:useLocalDpi xmlns:a14="http://schemas.microsoft.com/office/drawing/2010/main" xmlns:wps="http://schemas.microsoft.com/office/word/2010/wordprocessingShape" xmlns:wpi="http://schemas.microsoft.com/office/word/2010/wordprocessingInk" xmlns:wpg="http://schemas.microsoft.com/office/word/2010/wordprocessingGroup" xmlns:w15="http://schemas.microsoft.com/office/word/2012/wordml" xmlns:w14="http://schemas.microsoft.com/office/word/2010/wordml" xmlns:w="http://schemas.openxmlformats.org/wordprocessingml/2006/main" xmlns:w10="urn:schemas-microsoft-com:office:word" xmlns:wp14="http://schemas.microsoft.com/office/word/2010/wordprocessingDrawing" xmlns:v="urn:schemas-microsoft-com:vml" xmlns:o="urn:schemas-microsoft-com:office:office" xmlns:mc="http://schemas.openxmlformats.org/markup-compatibility/2006" xmlns:wpc="http://schemas.microsoft.com/office/word/2010/wordprocessingCanvas" xmlns="" val="0"/>
                         </a:ext>
                       </a:extLst>
                     </a:blip>
@@ -515,7 +472,7 @@
     </w:p>
     <w:p>
       <w:pPr>
-        <w:pStyle w:val="Caption"/>
+        <w:pStyle w:val="ResimYazs"/>
         <w:spacing w:line="360" w:lineRule="auto"/>
         <w:jc w:val="center"/>
       </w:pPr>
@@ -576,7 +533,7 @@
                     <a:blip r:embed="rId8">
                       <a:extLst>
                         <a:ext uri="{28A0092B-C50C-407E-A947-70E740481C1C}">
-                          <a14:useLocalDpi xmlns:a14="http://schemas.microsoft.com/office/drawing/2010/main" val="0"/>
+                          <a14:useLocalDpi xmlns:a14="http://schemas.microsoft.com/office/drawing/2010/main" xmlns:wps="http://schemas.microsoft.com/office/word/2010/wordprocessingShape" xmlns:wpi="http://schemas.microsoft.com/office/word/2010/wordprocessingInk" xmlns:wpg="http://schemas.microsoft.com/office/word/2010/wordprocessingGroup" xmlns:w15="http://schemas.microsoft.com/office/word/2012/wordml" xmlns:w14="http://schemas.microsoft.com/office/word/2010/wordml" xmlns:w="http://schemas.openxmlformats.org/wordprocessingml/2006/main" xmlns:w10="urn:schemas-microsoft-com:office:word" xmlns:wp14="http://schemas.microsoft.com/office/word/2010/wordprocessingDrawing" xmlns:v="urn:schemas-microsoft-com:vml" xmlns:o="urn:schemas-microsoft-com:office:office" xmlns:mc="http://schemas.openxmlformats.org/markup-compatibility/2006" xmlns:wpc="http://schemas.microsoft.com/office/word/2010/wordprocessingCanvas" xmlns="" val="0"/>
                         </a:ext>
                       </a:extLst>
                     </a:blip>
@@ -607,7 +564,7 @@
     </w:p>
     <w:p>
       <w:pPr>
-        <w:pStyle w:val="Caption"/>
+        <w:pStyle w:val="ResimYazs"/>
         <w:spacing w:line="360" w:lineRule="auto"/>
         <w:jc w:val="center"/>
       </w:pPr>
@@ -641,15 +598,7 @@
       </w:r>
       <w:proofErr w:type="spellEnd"/>
       <w:r>
-        <w:t xml:space="preserve"> Converter </w:t>
-      </w:r>
-      <w:proofErr w:type="gramStart"/>
-      <w:r>
-        <w:t>Vin=</w:t>
-      </w:r>
-      <w:proofErr w:type="gramEnd"/>
-      <w:r>
-        <w:t xml:space="preserve">48V and </w:t>
+        <w:t xml:space="preserve"> Converter Vin=48V and </w:t>
       </w:r>
       <w:proofErr w:type="spellStart"/>
       <w:r>
@@ -694,25 +643,7 @@
           <w:sz w:val="24"/>
           <w:szCs w:val="24"/>
         </w:rPr>
-        <w:t xml:space="preserve">Input voltage </w:t>
-      </w:r>
-      <w:proofErr w:type="gramStart"/>
-      <w:r>
-        <w:rPr>
-          <w:rFonts w:ascii="Times New Roman" w:hAnsi="Times New Roman" w:cs="Times New Roman"/>
-          <w:sz w:val="24"/>
-          <w:szCs w:val="24"/>
-        </w:rPr>
-        <w:t>Vin</w:t>
-      </w:r>
-      <w:proofErr w:type="gramEnd"/>
-      <w:r>
-        <w:rPr>
-          <w:rFonts w:ascii="Times New Roman" w:hAnsi="Times New Roman" w:cs="Times New Roman"/>
-          <w:sz w:val="24"/>
-          <w:szCs w:val="24"/>
-        </w:rPr>
-        <w:t xml:space="preserve"> = 48V</w:t>
+        <w:t>Input voltage Vin = 48V</w:t>
       </w:r>
     </w:p>
     <w:p>
@@ -1035,15 +966,33 @@
           <w:sz w:val="24"/>
           <w:szCs w:val="24"/>
         </w:rPr>
-        <w:t>= 0.25 T</w:t>
-      </w:r>
-      <w:r>
-        <w:rPr>
-          <w:rFonts w:ascii="Times New Roman" w:hAnsi="Times New Roman" w:cs="Times New Roman"/>
-          <w:sz w:val="24"/>
-          <w:szCs w:val="24"/>
-        </w:rPr>
-        <w:t>is used</w:t>
+        <w:t xml:space="preserve">= 0.25 </w:t>
+      </w:r>
+      <w:proofErr w:type="spellStart"/>
+      <w:r>
+        <w:rPr>
+          <w:rFonts w:ascii="Times New Roman" w:hAnsi="Times New Roman" w:cs="Times New Roman"/>
+          <w:sz w:val="24"/>
+          <w:szCs w:val="24"/>
+        </w:rPr>
+        <w:t>T</w:t>
+      </w:r>
+      <w:r>
+        <w:rPr>
+          <w:rFonts w:ascii="Times New Roman" w:hAnsi="Times New Roman" w:cs="Times New Roman"/>
+          <w:sz w:val="24"/>
+          <w:szCs w:val="24"/>
+        </w:rPr>
+        <w:t>is</w:t>
+      </w:r>
+      <w:proofErr w:type="spellEnd"/>
+      <w:r>
+        <w:rPr>
+          <w:rFonts w:ascii="Times New Roman" w:hAnsi="Times New Roman" w:cs="Times New Roman"/>
+          <w:sz w:val="24"/>
+          <w:szCs w:val="24"/>
+        </w:rPr>
+        <w:t xml:space="preserve"> used</w:t>
       </w:r>
       <w:r>
         <w:rPr>
@@ -1659,25 +1608,7 @@
           <w:sz w:val="24"/>
           <w:szCs w:val="24"/>
         </w:rPr>
-        <w:t xml:space="preserve"> edition Erickson appendix </w:t>
-      </w:r>
-      <w:proofErr w:type="gramStart"/>
-      <w:r>
-        <w:rPr>
-          <w:rFonts w:ascii="Times New Roman" w:hAnsi="Times New Roman" w:cs="Times New Roman"/>
-          <w:sz w:val="24"/>
-          <w:szCs w:val="24"/>
-        </w:rPr>
-        <w:t>A</w:t>
-      </w:r>
-      <w:proofErr w:type="gramEnd"/>
-      <w:r>
-        <w:rPr>
-          <w:rFonts w:ascii="Times New Roman" w:hAnsi="Times New Roman" w:cs="Times New Roman"/>
-          <w:sz w:val="24"/>
-          <w:szCs w:val="24"/>
-        </w:rPr>
-        <w:t xml:space="preserve"> eq. (A.6))</w:t>
+        <w:t xml:space="preserve"> edition Erickson appendix A eq. (A.6))</w:t>
       </w:r>
       <w:r>
         <w:rPr>
@@ -1765,7 +1696,7 @@
           </m:sSub>
           <m:rad>
             <m:radPr>
-              <m:degHide m:val="1"/>
+              <m:degHide m:val="on"/>
               <m:ctrlPr>
                 <w:rPr>
                   <w:rFonts w:ascii="Cambria Math" w:hAnsi="Cambria Math"/>
@@ -1787,7 +1718,7 @@
           </m:rad>
           <m:rad>
             <m:radPr>
-              <m:degHide m:val="1"/>
+              <m:degHide m:val="on"/>
               <m:ctrlPr>
                 <w:rPr>
                   <w:rFonts w:ascii="Cambria Math" w:hAnsi="Cambria Math"/>
@@ -2157,7 +2088,7 @@
           </m:sSub>
           <m:rad>
             <m:radPr>
-              <m:degHide m:val="1"/>
+              <m:degHide m:val="on"/>
               <m:ctrlPr>
                 <w:rPr>
                   <w:rFonts w:ascii="Cambria Math" w:hAnsi="Cambria Math"/>
@@ -2179,7 +2110,7 @@
           </m:rad>
           <m:rad>
             <m:radPr>
-              <m:degHide m:val="1"/>
+              <m:degHide m:val="on"/>
               <m:ctrlPr>
                 <w:rPr>
                   <w:rFonts w:ascii="Cambria Math" w:hAnsi="Cambria Math"/>
@@ -3293,25 +3224,7 @@
           <w:sz w:val="24"/>
           <w:szCs w:val="24"/>
         </w:rPr>
-        <w:t xml:space="preserve"> </w:t>
-      </w:r>
-      <w:proofErr w:type="gramStart"/>
-      <w:r>
-        <w:rPr>
-          <w:rFonts w:ascii="Times New Roman" w:hAnsi="Times New Roman" w:cs="Times New Roman"/>
-          <w:sz w:val="24"/>
-          <w:szCs w:val="24"/>
-        </w:rPr>
-        <w:t>The</w:t>
-      </w:r>
-      <w:proofErr w:type="gramEnd"/>
-      <w:r>
-        <w:rPr>
-          <w:rFonts w:ascii="Times New Roman" w:hAnsi="Times New Roman" w:cs="Times New Roman"/>
-          <w:sz w:val="24"/>
-          <w:szCs w:val="24"/>
-        </w:rPr>
-        <w:t xml:space="preserve"> dimensions of this core is as follows;</w:t>
+        <w:t>The dimensions of this core is as follows;</w:t>
       </w:r>
     </w:p>
     <w:p>
@@ -3364,7 +3277,7 @@
     </w:p>
     <w:p>
       <w:pPr>
-        <w:pStyle w:val="Caption"/>
+        <w:pStyle w:val="ResimYazs"/>
         <w:spacing w:line="360" w:lineRule="auto"/>
         <w:jc w:val="center"/>
       </w:pPr>
@@ -3390,15 +3303,7 @@
         <w:fldChar w:fldCharType="end"/>
       </w:r>
       <w:r>
-        <w:t xml:space="preserve">.ETD Core </w:t>
-      </w:r>
-      <w:proofErr w:type="gramStart"/>
-      <w:r>
-        <w:t>Data(</w:t>
-      </w:r>
-      <w:proofErr w:type="gramEnd"/>
-      <w:r>
-        <w:t xml:space="preserve"> taken fromtaken from F</w:t>
+        <w:t>.ETD Core Data( taken fromtaken from F</w:t>
       </w:r>
       <w:r>
         <w:t>unda</w:t>
@@ -4084,25 +3989,7 @@
           <w:sz w:val="24"/>
           <w:szCs w:val="24"/>
         </w:rPr>
-        <w:t xml:space="preserve">To obtain the desired </w:t>
-      </w:r>
-      <w:proofErr w:type="gramStart"/>
-      <w:r>
-        <w:rPr>
-          <w:rFonts w:ascii="Times New Roman" w:hAnsi="Times New Roman" w:cs="Times New Roman"/>
-          <w:sz w:val="24"/>
-          <w:szCs w:val="24"/>
-        </w:rPr>
-        <w:t>turns</w:t>
-      </w:r>
-      <w:proofErr w:type="gramEnd"/>
-      <w:r>
-        <w:rPr>
-          <w:rFonts w:ascii="Times New Roman" w:hAnsi="Times New Roman" w:cs="Times New Roman"/>
-          <w:sz w:val="24"/>
-          <w:szCs w:val="24"/>
-        </w:rPr>
-        <w:t xml:space="preserve"> ratio, n</w:t>
+        <w:t>To obtain the desired turns ratio, n</w:t>
       </w:r>
       <w:r>
         <w:rPr>
@@ -5286,14 +5173,359 @@
     </w:p>
     <w:p>
       <w:r>
+        <w:rPr>
+          <w:noProof/>
+          <w:lang w:val="tr-TR" w:eastAsia="tr-TR"/>
+        </w:rPr>
+        <w:drawing>
+          <wp:inline distT="0" distB="0" distL="0" distR="0">
+            <wp:extent cx="5657850" cy="3294379"/>
+            <wp:effectExtent l="19050" t="0" r="0" b="0"/>
+            <wp:docPr id="7" name="Resim 3"/>
+            <wp:cNvGraphicFramePr>
+              <a:graphicFrameLocks xmlns:a="http://schemas.openxmlformats.org/drawingml/2006/main" noChangeAspect="1"/>
+            </wp:cNvGraphicFramePr>
+            <a:graphic xmlns:a="http://schemas.openxmlformats.org/drawingml/2006/main">
+              <a:graphicData uri="http://schemas.openxmlformats.org/drawingml/2006/picture">
+                <pic:pic xmlns:pic="http://schemas.openxmlformats.org/drawingml/2006/picture">
+                  <pic:nvPicPr>
+                    <pic:cNvPr id="0" name="Picture 3"/>
+                    <pic:cNvPicPr>
+                      <a:picLocks noChangeAspect="1" noChangeArrowheads="1"/>
+                    </pic:cNvPicPr>
+                  </pic:nvPicPr>
+                  <pic:blipFill>
+                    <a:blip r:embed="rId11"/>
+                    <a:srcRect/>
+                    <a:stretch>
+                      <a:fillRect/>
+                    </a:stretch>
+                  </pic:blipFill>
+                  <pic:spPr bwMode="auto">
+                    <a:xfrm>
+                      <a:off x="0" y="0"/>
+                      <a:ext cx="5660342" cy="3295830"/>
+                    </a:xfrm>
+                    <a:prstGeom prst="rect">
+                      <a:avLst/>
+                    </a:prstGeom>
+                    <a:noFill/>
+                    <a:ln w="9525">
+                      <a:noFill/>
+                      <a:miter lim="800000"/>
+                      <a:headEnd/>
+                      <a:tailEnd/>
+                    </a:ln>
+                  </pic:spPr>
+                </pic:pic>
+              </a:graphicData>
+            </a:graphic>
+          </wp:inline>
+        </w:drawing>
+      </w:r>
+    </w:p>
+    <w:p>
+      <w:pPr>
+        <w:rPr>
+          <w:i/>
+          <w:color w:val="44546A" w:themeColor="text2"/>
+          <w:sz w:val="18"/>
+          <w:szCs w:val="18"/>
+        </w:rPr>
+      </w:pPr>
+      <w:r>
+        <w:rPr>
+          <w:i/>
+          <w:sz w:val="18"/>
+          <w:szCs w:val="18"/>
+        </w:rPr>
+        <w:tab/>
+      </w:r>
+      <w:r>
+        <w:rPr>
+          <w:i/>
+          <w:sz w:val="18"/>
+          <w:szCs w:val="18"/>
+        </w:rPr>
+        <w:tab/>
+      </w:r>
+      <w:r>
+        <w:rPr>
+          <w:i/>
+          <w:sz w:val="18"/>
+          <w:szCs w:val="18"/>
+        </w:rPr>
+        <w:tab/>
+        <w:t xml:space="preserve">    </w:t>
+      </w:r>
+      <w:r>
+        <w:rPr>
+          <w:i/>
+          <w:color w:val="44546A" w:themeColor="text2"/>
+          <w:sz w:val="18"/>
+          <w:szCs w:val="18"/>
+        </w:rPr>
+        <w:t>Figure 5-</w:t>
+      </w:r>
+      <w:r>
+        <w:rPr>
+          <w:i/>
+          <w:color w:val="44546A" w:themeColor="text2"/>
+          <w:sz w:val="18"/>
+          <w:szCs w:val="18"/>
+        </w:rPr>
+        <w:t xml:space="preserve"> </w:t>
+      </w:r>
+      <w:proofErr w:type="spellStart"/>
+      <w:r>
+        <w:rPr>
+          <w:i/>
+          <w:color w:val="44546A" w:themeColor="text2"/>
+          <w:sz w:val="18"/>
+          <w:szCs w:val="18"/>
+        </w:rPr>
+        <w:t>Mosfet</w:t>
+      </w:r>
+      <w:proofErr w:type="spellEnd"/>
+      <w:r>
+        <w:rPr>
+          <w:i/>
+          <w:color w:val="44546A" w:themeColor="text2"/>
+          <w:sz w:val="18"/>
+          <w:szCs w:val="18"/>
+        </w:rPr>
+        <w:t xml:space="preserve"> voltage drop without </w:t>
+      </w:r>
+      <w:proofErr w:type="spellStart"/>
+      <w:r>
+        <w:rPr>
+          <w:i/>
+          <w:color w:val="44546A" w:themeColor="text2"/>
+          <w:sz w:val="18"/>
+          <w:szCs w:val="18"/>
+        </w:rPr>
+        <w:t>snubber</w:t>
+      </w:r>
+      <w:proofErr w:type="spellEnd"/>
+    </w:p>
+    <w:p>
+      <w:pPr>
+        <w:rPr>
+          <w:i/>
+          <w:color w:val="44546A" w:themeColor="text2"/>
+          <w:sz w:val="18"/>
+          <w:szCs w:val="18"/>
+        </w:rPr>
+      </w:pPr>
+    </w:p>
+    <w:p>
+      <w:r>
+        <w:lastRenderedPageBreak/>
+        <w:t xml:space="preserve">We need to design </w:t>
+      </w:r>
+      <w:proofErr w:type="spellStart"/>
+      <w:r>
+        <w:t>snubber</w:t>
+      </w:r>
+      <w:proofErr w:type="spellEnd"/>
+      <w:r>
+        <w:t xml:space="preserve">. We will use RC </w:t>
+      </w:r>
+      <w:proofErr w:type="spellStart"/>
+      <w:r>
+        <w:t>snubber</w:t>
+      </w:r>
+      <w:proofErr w:type="spellEnd"/>
+      <w:r>
+        <w:t xml:space="preserve">. We choose R is 5 ohm and C as 660 </w:t>
+      </w:r>
+      <w:proofErr w:type="spellStart"/>
+      <w:r>
+        <w:t>mikroFarad</w:t>
+      </w:r>
+      <w:proofErr w:type="spellEnd"/>
+      <w:r>
+        <w:t>.</w:t>
+      </w:r>
+    </w:p>
+    <w:p>
+      <w:r>
+        <w:rPr>
+          <w:noProof/>
+          <w:lang w:eastAsia="tr-TR"/>
+        </w:rPr>
+        <w:drawing>
+          <wp:inline distT="0" distB="0" distL="0" distR="0">
+            <wp:extent cx="5760720" cy="2637692"/>
+            <wp:effectExtent l="19050" t="0" r="0" b="0"/>
+            <wp:docPr id="8" name="Resim 1"/>
+            <wp:cNvGraphicFramePr>
+              <a:graphicFrameLocks xmlns:a="http://schemas.openxmlformats.org/drawingml/2006/main" noChangeAspect="1"/>
+            </wp:cNvGraphicFramePr>
+            <a:graphic xmlns:a="http://schemas.openxmlformats.org/drawingml/2006/main">
+              <a:graphicData uri="http://schemas.openxmlformats.org/drawingml/2006/picture">
+                <pic:pic xmlns:pic="http://schemas.openxmlformats.org/drawingml/2006/picture">
+                  <pic:nvPicPr>
+                    <pic:cNvPr id="0" name="Picture 1"/>
+                    <pic:cNvPicPr>
+                      <a:picLocks noChangeAspect="1" noChangeArrowheads="1"/>
+                    </pic:cNvPicPr>
+                  </pic:nvPicPr>
+                  <pic:blipFill>
+                    <a:blip r:embed="rId12"/>
+                    <a:srcRect/>
+                    <a:stretch>
+                      <a:fillRect/>
+                    </a:stretch>
+                  </pic:blipFill>
+                  <pic:spPr bwMode="auto">
+                    <a:xfrm>
+                      <a:off x="0" y="0"/>
+                      <a:ext cx="5760720" cy="2637692"/>
+                    </a:xfrm>
+                    <a:prstGeom prst="rect">
+                      <a:avLst/>
+                    </a:prstGeom>
+                    <a:noFill/>
+                    <a:ln w="9525">
+                      <a:noFill/>
+                      <a:miter lim="800000"/>
+                      <a:headEnd/>
+                      <a:tailEnd/>
+                    </a:ln>
+                  </pic:spPr>
+                </pic:pic>
+              </a:graphicData>
+            </a:graphic>
+          </wp:inline>
+        </w:drawing>
+      </w:r>
+    </w:p>
+    <w:p>
+      <w:pPr>
+        <w:rPr>
+          <w:i/>
+          <w:color w:val="44546A" w:themeColor="text2"/>
+          <w:sz w:val="18"/>
+          <w:szCs w:val="18"/>
+        </w:rPr>
+      </w:pPr>
+      <w:r>
+        <w:rPr>
+          <w:i/>
+          <w:color w:val="44546A" w:themeColor="text2"/>
+          <w:sz w:val="18"/>
+          <w:szCs w:val="18"/>
+        </w:rPr>
+        <w:tab/>
+      </w:r>
+      <w:r>
+        <w:rPr>
+          <w:i/>
+          <w:color w:val="44546A" w:themeColor="text2"/>
+          <w:sz w:val="18"/>
+          <w:szCs w:val="18"/>
+        </w:rPr>
+        <w:tab/>
+      </w:r>
+      <w:r>
+        <w:rPr>
+          <w:i/>
+          <w:color w:val="44546A" w:themeColor="text2"/>
+          <w:sz w:val="18"/>
+          <w:szCs w:val="18"/>
+        </w:rPr>
+        <w:tab/>
+        <w:t xml:space="preserve">Figure 6- </w:t>
+      </w:r>
+      <w:proofErr w:type="spellStart"/>
+      <w:r>
+        <w:rPr>
+          <w:i/>
+          <w:color w:val="44546A" w:themeColor="text2"/>
+          <w:sz w:val="18"/>
+          <w:szCs w:val="18"/>
+        </w:rPr>
+        <w:t>Mosfet</w:t>
+      </w:r>
+      <w:proofErr w:type="spellEnd"/>
+      <w:r>
+        <w:rPr>
+          <w:i/>
+          <w:color w:val="44546A" w:themeColor="text2"/>
+          <w:sz w:val="18"/>
+          <w:szCs w:val="18"/>
+        </w:rPr>
+        <w:t xml:space="preserve"> voltage drop with RC </w:t>
+      </w:r>
+      <w:proofErr w:type="spellStart"/>
+      <w:r>
+        <w:rPr>
+          <w:i/>
+          <w:color w:val="44546A" w:themeColor="text2"/>
+          <w:sz w:val="18"/>
+          <w:szCs w:val="18"/>
+        </w:rPr>
+        <w:t>snubber</w:t>
+      </w:r>
+      <w:proofErr w:type="spellEnd"/>
+    </w:p>
+    <w:p>
+      <w:r>
+        <w:t xml:space="preserve">As can be seen from Figure, by using </w:t>
+      </w:r>
+      <w:proofErr w:type="spellStart"/>
+      <w:r>
+        <w:t>snubber</w:t>
+      </w:r>
+      <w:proofErr w:type="spellEnd"/>
+      <w:r>
+        <w:t xml:space="preserve"> , voltage drop on </w:t>
+      </w:r>
+      <w:proofErr w:type="spellStart"/>
+      <w:r>
+        <w:t>Mosfet</w:t>
+      </w:r>
+      <w:proofErr w:type="spellEnd"/>
+      <w:r>
+        <w:t xml:space="preserve"> decreases. This situation increases </w:t>
+      </w:r>
+      <w:proofErr w:type="spellStart"/>
+      <w:r>
+        <w:t>life long</w:t>
+      </w:r>
+      <w:proofErr w:type="spellEnd"/>
+      <w:r>
+        <w:t xml:space="preserve"> of </w:t>
+      </w:r>
+      <w:proofErr w:type="spellStart"/>
+      <w:r>
+        <w:t>Mosfet</w:t>
+      </w:r>
+      <w:proofErr w:type="spellEnd"/>
+      <w:r>
+        <w:t xml:space="preserve">. Maximum voltage drop on </w:t>
+      </w:r>
+      <w:proofErr w:type="spellStart"/>
+      <w:r>
+        <w:t>mosfet</w:t>
+      </w:r>
+      <w:proofErr w:type="spellEnd"/>
+      <w:r>
+        <w:t xml:space="preserve"> is 141 V.</w:t>
+      </w:r>
+    </w:p>
+    <w:p/>
+    <w:p>
+      <w:r>
         <w:t>e)</w:t>
       </w:r>
     </w:p>
     <w:tbl>
       <w:tblPr>
-        <w:tblStyle w:val="TableGrid"/>
+        <w:tblStyle w:val="TabloKlavuzu"/>
         <w:tblW w:w="0" w:type="auto"/>
-        <w:tblLook w:val="04A0" w:firstRow="1" w:lastRow="0" w:firstColumn="1" w:lastColumn="0" w:noHBand="0" w:noVBand="1"/>
+        <w:tblLook w:val="04A0"/>
       </w:tblPr>
       <w:tblGrid>
         <w:gridCol w:w="1151"/>
@@ -5805,6 +6037,9 @@
     <w:p/>
     <w:p/>
     <w:p/>
+    <w:p/>
+    <w:p/>
+    <w:p/>
     <w:p>
       <w:r>
         <w:lastRenderedPageBreak/>
@@ -5843,7 +6078,7 @@
             <o:lock v:ext="edit" aspectratio="t"/>
           </v:shapetype>
           <v:shape id="_x0000_i1025" type="#_x0000_t75" style="width:400.5pt;height:614.25pt">
-            <v:imagedata r:id="rId11" o:title="WhatsApp Image 2018-04-20 at 22.26.00"/>
+            <v:imagedata r:id="rId13" o:title="WhatsApp Image 2018-04-20 at 22.26"/>
           </v:shape>
         </w:pict>
       </w:r>
@@ -5868,8 +6103,26 @@
           <w:sz w:val="18"/>
           <w:szCs w:val="18"/>
         </w:rPr>
-        <w:t xml:space="preserve"> 5</w:t>
-      </w:r>
+        <w:t xml:space="preserve"> 5- Transfer Function ON-State Analysis</w:t>
+      </w:r>
+    </w:p>
+    <w:p>
+      <w:pPr>
+        <w:jc w:val="center"/>
+      </w:pPr>
+      <w:r>
+        <w:lastRenderedPageBreak/>
+        <w:pict>
+          <v:shape id="_x0000_i1026" type="#_x0000_t75" style="width:409.5pt;height:620.25pt">
+            <v:imagedata r:id="rId14" o:title="WhatsApp Image 2018-04-20 at 22.26"/>
+          </v:shape>
+        </w:pict>
+      </w:r>
+    </w:p>
+    <w:p>
+      <w:pPr>
+        <w:jc w:val="center"/>
+      </w:pPr>
       <w:r>
         <w:rPr>
           <w:i/>
@@ -5877,7 +6130,7 @@
           <w:sz w:val="18"/>
           <w:szCs w:val="18"/>
         </w:rPr>
-        <w:t xml:space="preserve">- </w:t>
+        <w:t>Figure</w:t>
       </w:r>
       <w:r>
         <w:rPr>
@@ -5886,79 +6139,7 @@
           <w:sz w:val="18"/>
           <w:szCs w:val="18"/>
         </w:rPr>
-        <w:t>Transfer Function ON-State Analysis</w:t>
-      </w:r>
-    </w:p>
-    <w:p>
-      <w:pPr>
-        <w:jc w:val="center"/>
-      </w:pPr>
-      <w:r>
-        <w:lastRenderedPageBreak/>
-        <w:pict>
-          <v:shape id="_x0000_i1026" type="#_x0000_t75" style="width:409.5pt;height:620.25pt">
-            <v:imagedata r:id="rId12" o:title="WhatsApp Image 2018-04-20 at 22.26.14"/>
-          </v:shape>
-        </w:pict>
-      </w:r>
-    </w:p>
-    <w:p>
-      <w:pPr>
-        <w:jc w:val="center"/>
-      </w:pPr>
-      <w:r>
-        <w:rPr>
-          <w:i/>
-          <w:color w:val="44546A" w:themeColor="text2"/>
-          <w:sz w:val="18"/>
-          <w:szCs w:val="18"/>
-        </w:rPr>
-        <w:t>Figure</w:t>
-      </w:r>
-      <w:r>
-        <w:rPr>
-          <w:i/>
-          <w:color w:val="44546A" w:themeColor="text2"/>
-          <w:sz w:val="18"/>
-          <w:szCs w:val="18"/>
-        </w:rPr>
-        <w:t xml:space="preserve"> 6</w:t>
-      </w:r>
-      <w:r>
-        <w:rPr>
-          <w:i/>
-          <w:color w:val="44546A" w:themeColor="text2"/>
-          <w:sz w:val="18"/>
-          <w:szCs w:val="18"/>
-        </w:rPr>
-        <w:t xml:space="preserve">- </w:t>
-      </w:r>
-      <w:r>
-        <w:rPr>
-          <w:i/>
-          <w:color w:val="44546A" w:themeColor="text2"/>
-          <w:sz w:val="18"/>
-          <w:szCs w:val="18"/>
-        </w:rPr>
-        <w:t>Transfer Function OFF</w:t>
-      </w:r>
-      <w:r>
-        <w:rPr>
-          <w:i/>
-          <w:color w:val="44546A" w:themeColor="text2"/>
-          <w:sz w:val="18"/>
-          <w:szCs w:val="18"/>
-        </w:rPr>
-        <w:t>-State Analysis</w:t>
-      </w:r>
-      <w:r>
-        <w:rPr>
-          <w:i/>
-          <w:color w:val="44546A" w:themeColor="text2"/>
-          <w:sz w:val="18"/>
-          <w:szCs w:val="18"/>
-        </w:rPr>
-        <w:t xml:space="preserve"> and Combining States</w:t>
+        <w:t xml:space="preserve"> 6- Transfer Function OFF-State Analysis and Combining States</w:t>
       </w:r>
     </w:p>
     <w:p>
@@ -5982,152 +6163,10 @@
         </w:rPr>
         <w:lastRenderedPageBreak/>
         <w:drawing>
-          <wp:inline distT="0" distB="0" distL="0" distR="0" wp14:anchorId="0EED3A13" wp14:editId="61D8DA21">
+          <wp:inline distT="0" distB="0" distL="0" distR="0">
             <wp:extent cx="3505200" cy="333375"/>
             <wp:effectExtent l="0" t="0" r="0" b="9525"/>
             <wp:docPr id="5" name="Picture 5"/>
-            <wp:cNvGraphicFramePr>
-              <a:graphicFrameLocks xmlns:a="http://schemas.openxmlformats.org/drawingml/2006/main" noChangeAspect="1"/>
-            </wp:cNvGraphicFramePr>
-            <a:graphic xmlns:a="http://schemas.openxmlformats.org/drawingml/2006/main">
-              <a:graphicData uri="http://schemas.openxmlformats.org/drawingml/2006/picture">
-                <pic:pic xmlns:pic="http://schemas.openxmlformats.org/drawingml/2006/picture">
-                  <pic:nvPicPr>
-                    <pic:cNvPr id="1" name=""/>
-                    <pic:cNvPicPr/>
-                  </pic:nvPicPr>
-                  <pic:blipFill>
-                    <a:blip r:embed="rId13"/>
-                    <a:stretch>
-                      <a:fillRect/>
-                    </a:stretch>
-                  </pic:blipFill>
-                  <pic:spPr>
-                    <a:xfrm>
-                      <a:off x="0" y="0"/>
-                      <a:ext cx="3505200" cy="333375"/>
-                    </a:xfrm>
-                    <a:prstGeom prst="rect">
-                      <a:avLst/>
-                    </a:prstGeom>
-                  </pic:spPr>
-                </pic:pic>
-              </a:graphicData>
-            </a:graphic>
-          </wp:inline>
-        </w:drawing>
-      </w:r>
-    </w:p>
-    <w:p>
-      <w:pPr>
-        <w:jc w:val="center"/>
-      </w:pPr>
-      <w:r>
-        <w:rPr>
-          <w:noProof/>
-          <w:lang w:val="tr-TR" w:eastAsia="tr-TR"/>
-        </w:rPr>
-        <w:drawing>
-          <wp:inline distT="0" distB="0" distL="0" distR="0" wp14:anchorId="1187D810" wp14:editId="45F8CD9A">
-            <wp:extent cx="5286375" cy="3981450"/>
-            <wp:effectExtent l="0" t="0" r="9525" b="0"/>
-            <wp:docPr id="6" name="Picture 6"/>
-            <wp:cNvGraphicFramePr>
-              <a:graphicFrameLocks xmlns:a="http://schemas.openxmlformats.org/drawingml/2006/main" noChangeAspect="1"/>
-            </wp:cNvGraphicFramePr>
-            <a:graphic xmlns:a="http://schemas.openxmlformats.org/drawingml/2006/main">
-              <a:graphicData uri="http://schemas.openxmlformats.org/drawingml/2006/picture">
-                <pic:pic xmlns:pic="http://schemas.openxmlformats.org/drawingml/2006/picture">
-                  <pic:nvPicPr>
-                    <pic:cNvPr id="1" name=""/>
-                    <pic:cNvPicPr/>
-                  </pic:nvPicPr>
-                  <pic:blipFill>
-                    <a:blip r:embed="rId14"/>
-                    <a:stretch>
-                      <a:fillRect/>
-                    </a:stretch>
-                  </pic:blipFill>
-                  <pic:spPr>
-                    <a:xfrm>
-                      <a:off x="0" y="0"/>
-                      <a:ext cx="5286375" cy="3981450"/>
-                    </a:xfrm>
-                    <a:prstGeom prst="rect">
-                      <a:avLst/>
-                    </a:prstGeom>
-                  </pic:spPr>
-                </pic:pic>
-              </a:graphicData>
-            </a:graphic>
-          </wp:inline>
-        </w:drawing>
-      </w:r>
-    </w:p>
-    <w:p>
-      <w:pPr>
-        <w:jc w:val="center"/>
-      </w:pPr>
-      <w:r>
-        <w:rPr>
-          <w:i/>
-          <w:color w:val="44546A" w:themeColor="text2"/>
-          <w:sz w:val="18"/>
-          <w:szCs w:val="18"/>
-        </w:rPr>
-        <w:t>Figure</w:t>
-      </w:r>
-      <w:r>
-        <w:rPr>
-          <w:i/>
-          <w:color w:val="44546A" w:themeColor="text2"/>
-          <w:sz w:val="18"/>
-          <w:szCs w:val="18"/>
-        </w:rPr>
-        <w:t xml:space="preserve"> 7</w:t>
-      </w:r>
-      <w:r>
-        <w:rPr>
-          <w:i/>
-          <w:color w:val="44546A" w:themeColor="text2"/>
-          <w:sz w:val="18"/>
-          <w:szCs w:val="18"/>
-        </w:rPr>
-        <w:t xml:space="preserve">- </w:t>
-      </w:r>
-      <w:r>
-        <w:rPr>
-          <w:i/>
-          <w:color w:val="44546A" w:themeColor="text2"/>
-          <w:sz w:val="18"/>
-          <w:szCs w:val="18"/>
-        </w:rPr>
-        <w:t>Bode Plot of the Transfer Function Obtained by Hand</w:t>
-      </w:r>
-    </w:p>
-    <w:p>
-      <w:pPr>
-        <w:jc w:val="both"/>
-      </w:pPr>
-      <w:r>
-        <w:tab/>
-        <w:t>b)</w:t>
-      </w:r>
-    </w:p>
-    <w:p>
-      <w:pPr>
-        <w:jc w:val="center"/>
-      </w:pPr>
-      <w:r>
-        <w:rPr>
-          <w:noProof/>
-          <w:lang w:val="tr-TR" w:eastAsia="tr-TR"/>
-        </w:rPr>
-        <w:drawing>
-          <wp:inline distT="0" distB="0" distL="0" distR="0" wp14:anchorId="4F246C5A" wp14:editId="78D3D78A">
-            <wp:extent cx="5619750" cy="3409950"/>
-            <wp:effectExtent l="0" t="0" r="0" b="0"/>
-            <wp:docPr id="9" name="Picture 9"/>
             <wp:cNvGraphicFramePr>
               <a:graphicFrameLocks xmlns:a="http://schemas.openxmlformats.org/drawingml/2006/main" noChangeAspect="1"/>
             </wp:cNvGraphicFramePr>
@@ -6147,7 +6186,7 @@
                   <pic:spPr>
                     <a:xfrm>
                       <a:off x="0" y="0"/>
-                      <a:ext cx="5619750" cy="3409950"/>
+                      <a:ext cx="3505200" cy="333375"/>
                     </a:xfrm>
                     <a:prstGeom prst="rect">
                       <a:avLst/>
@@ -6166,69 +6205,14 @@
       </w:pPr>
       <w:r>
         <w:rPr>
-          <w:i/>
-          <w:color w:val="44546A" w:themeColor="text2"/>
-          <w:sz w:val="18"/>
-          <w:szCs w:val="18"/>
-        </w:rPr>
-        <w:t>Figure</w:t>
-      </w:r>
-      <w:r>
-        <w:rPr>
-          <w:i/>
-          <w:color w:val="44546A" w:themeColor="text2"/>
-          <w:sz w:val="18"/>
-          <w:szCs w:val="18"/>
-        </w:rPr>
-        <w:t xml:space="preserve"> </w:t>
-      </w:r>
-      <w:r>
-        <w:rPr>
-          <w:i/>
-          <w:color w:val="44546A" w:themeColor="text2"/>
-          <w:sz w:val="18"/>
-          <w:szCs w:val="18"/>
-        </w:rPr>
-        <w:t>8</w:t>
-      </w:r>
-      <w:r>
-        <w:rPr>
-          <w:i/>
-          <w:color w:val="44546A" w:themeColor="text2"/>
-          <w:sz w:val="18"/>
-          <w:szCs w:val="18"/>
-        </w:rPr>
-        <w:t xml:space="preserve">- </w:t>
-      </w:r>
-      <w:r>
-        <w:rPr>
-          <w:i/>
-          <w:color w:val="44546A" w:themeColor="text2"/>
-          <w:sz w:val="18"/>
-          <w:szCs w:val="18"/>
-        </w:rPr>
-        <w:t>PSIM Simulation for Obtaining Bode Plot</w:t>
-      </w:r>
-    </w:p>
-    <w:p>
-      <w:pPr>
-        <w:jc w:val="center"/>
-      </w:pPr>
-    </w:p>
-    <w:p>
-      <w:pPr>
-        <w:jc w:val="center"/>
-      </w:pPr>
-      <w:r>
-        <w:rPr>
           <w:noProof/>
           <w:lang w:val="tr-TR" w:eastAsia="tr-TR"/>
         </w:rPr>
         <w:drawing>
-          <wp:inline distT="0" distB="0" distL="0" distR="0" wp14:anchorId="262C92EA" wp14:editId="0945A68D">
-            <wp:extent cx="5760720" cy="2780665"/>
-            <wp:effectExtent l="0" t="0" r="0" b="0"/>
-            <wp:docPr id="11" name="Picture 11"/>
+          <wp:inline distT="0" distB="0" distL="0" distR="0">
+            <wp:extent cx="5286375" cy="3981450"/>
+            <wp:effectExtent l="0" t="0" r="9525" b="0"/>
+            <wp:docPr id="6" name="Picture 6"/>
             <wp:cNvGraphicFramePr>
               <a:graphicFrameLocks xmlns:a="http://schemas.openxmlformats.org/drawingml/2006/main" noChangeAspect="1"/>
             </wp:cNvGraphicFramePr>
@@ -6248,6 +6232,158 @@
                   <pic:spPr>
                     <a:xfrm>
                       <a:off x="0" y="0"/>
+                      <a:ext cx="5286375" cy="3981450"/>
+                    </a:xfrm>
+                    <a:prstGeom prst="rect">
+                      <a:avLst/>
+                    </a:prstGeom>
+                  </pic:spPr>
+                </pic:pic>
+              </a:graphicData>
+            </a:graphic>
+          </wp:inline>
+        </w:drawing>
+      </w:r>
+    </w:p>
+    <w:p>
+      <w:pPr>
+        <w:jc w:val="center"/>
+      </w:pPr>
+      <w:r>
+        <w:rPr>
+          <w:i/>
+          <w:color w:val="44546A" w:themeColor="text2"/>
+          <w:sz w:val="18"/>
+          <w:szCs w:val="18"/>
+        </w:rPr>
+        <w:t>Figure</w:t>
+      </w:r>
+      <w:r>
+        <w:rPr>
+          <w:i/>
+          <w:color w:val="44546A" w:themeColor="text2"/>
+          <w:sz w:val="18"/>
+          <w:szCs w:val="18"/>
+        </w:rPr>
+        <w:t xml:space="preserve"> 7- Bode Plot of the Transfer Function Obtained by Hand</w:t>
+      </w:r>
+    </w:p>
+    <w:p>
+      <w:pPr>
+        <w:jc w:val="both"/>
+      </w:pPr>
+      <w:r>
+        <w:tab/>
+        <w:t>b)</w:t>
+      </w:r>
+    </w:p>
+    <w:p>
+      <w:pPr>
+        <w:jc w:val="center"/>
+      </w:pPr>
+      <w:r>
+        <w:rPr>
+          <w:noProof/>
+          <w:lang w:val="tr-TR" w:eastAsia="tr-TR"/>
+        </w:rPr>
+        <w:drawing>
+          <wp:inline distT="0" distB="0" distL="0" distR="0">
+            <wp:extent cx="5619750" cy="3409950"/>
+            <wp:effectExtent l="0" t="0" r="0" b="0"/>
+            <wp:docPr id="9" name="Picture 9"/>
+            <wp:cNvGraphicFramePr>
+              <a:graphicFrameLocks xmlns:a="http://schemas.openxmlformats.org/drawingml/2006/main" noChangeAspect="1"/>
+            </wp:cNvGraphicFramePr>
+            <a:graphic xmlns:a="http://schemas.openxmlformats.org/drawingml/2006/main">
+              <a:graphicData uri="http://schemas.openxmlformats.org/drawingml/2006/picture">
+                <pic:pic xmlns:pic="http://schemas.openxmlformats.org/drawingml/2006/picture">
+                  <pic:nvPicPr>
+                    <pic:cNvPr id="1" name=""/>
+                    <pic:cNvPicPr/>
+                  </pic:nvPicPr>
+                  <pic:blipFill>
+                    <a:blip r:embed="rId17"/>
+                    <a:stretch>
+                      <a:fillRect/>
+                    </a:stretch>
+                  </pic:blipFill>
+                  <pic:spPr>
+                    <a:xfrm>
+                      <a:off x="0" y="0"/>
+                      <a:ext cx="5619750" cy="3409950"/>
+                    </a:xfrm>
+                    <a:prstGeom prst="rect">
+                      <a:avLst/>
+                    </a:prstGeom>
+                  </pic:spPr>
+                </pic:pic>
+              </a:graphicData>
+            </a:graphic>
+          </wp:inline>
+        </w:drawing>
+      </w:r>
+    </w:p>
+    <w:p>
+      <w:pPr>
+        <w:jc w:val="center"/>
+      </w:pPr>
+      <w:r>
+        <w:rPr>
+          <w:i/>
+          <w:color w:val="44546A" w:themeColor="text2"/>
+          <w:sz w:val="18"/>
+          <w:szCs w:val="18"/>
+        </w:rPr>
+        <w:t>Figure</w:t>
+      </w:r>
+      <w:r>
+        <w:rPr>
+          <w:i/>
+          <w:color w:val="44546A" w:themeColor="text2"/>
+          <w:sz w:val="18"/>
+          <w:szCs w:val="18"/>
+        </w:rPr>
+        <w:t>8- PSIM Simulation for Obtaining Bode Plot</w:t>
+      </w:r>
+    </w:p>
+    <w:p>
+      <w:pPr>
+        <w:jc w:val="center"/>
+      </w:pPr>
+    </w:p>
+    <w:p>
+      <w:pPr>
+        <w:jc w:val="center"/>
+      </w:pPr>
+      <w:r>
+        <w:rPr>
+          <w:noProof/>
+          <w:lang w:val="tr-TR" w:eastAsia="tr-TR"/>
+        </w:rPr>
+        <w:drawing>
+          <wp:inline distT="0" distB="0" distL="0" distR="0">
+            <wp:extent cx="5760720" cy="2780665"/>
+            <wp:effectExtent l="0" t="0" r="0" b="0"/>
+            <wp:docPr id="11" name="Picture 11"/>
+            <wp:cNvGraphicFramePr>
+              <a:graphicFrameLocks xmlns:a="http://schemas.openxmlformats.org/drawingml/2006/main" noChangeAspect="1"/>
+            </wp:cNvGraphicFramePr>
+            <a:graphic xmlns:a="http://schemas.openxmlformats.org/drawingml/2006/main">
+              <a:graphicData uri="http://schemas.openxmlformats.org/drawingml/2006/picture">
+                <pic:pic xmlns:pic="http://schemas.openxmlformats.org/drawingml/2006/picture">
+                  <pic:nvPicPr>
+                    <pic:cNvPr id="1" name=""/>
+                    <pic:cNvPicPr/>
+                  </pic:nvPicPr>
+                  <pic:blipFill>
+                    <a:blip r:embed="rId18"/>
+                    <a:stretch>
+                      <a:fillRect/>
+                    </a:stretch>
+                  </pic:blipFill>
+                  <pic:spPr>
+                    <a:xfrm>
+                      <a:off x="0" y="0"/>
                       <a:ext cx="5760720" cy="2780665"/>
                     </a:xfrm>
                     <a:prstGeom prst="rect">
@@ -6281,25 +6417,7 @@
           <w:sz w:val="18"/>
           <w:szCs w:val="18"/>
         </w:rPr>
-        <w:t xml:space="preserve"> 9</w:t>
-      </w:r>
-      <w:r>
-        <w:rPr>
-          <w:i/>
-          <w:color w:val="44546A" w:themeColor="text2"/>
-          <w:sz w:val="18"/>
-          <w:szCs w:val="18"/>
-        </w:rPr>
-        <w:t xml:space="preserve">- </w:t>
-      </w:r>
-      <w:r>
-        <w:rPr>
-          <w:i/>
-          <w:color w:val="44546A" w:themeColor="text2"/>
-          <w:sz w:val="18"/>
-          <w:szCs w:val="18"/>
-        </w:rPr>
-        <w:t>Bode Plot of the Buck Converter</w:t>
+        <w:t xml:space="preserve"> 9- Bode Plot of the Buck Converter</w:t>
       </w:r>
     </w:p>
     <w:p>
@@ -6324,9 +6442,6 @@
       </w:r>
       <w:r>
         <w:t>°</w:t>
-      </w:r>
-      <w:r>
-        <w:t xml:space="preserve"> </w:t>
       </w:r>
       <w:r>
         <w:t>phase margin and it should be improved by a controller to have a better transient response.</w:t>
@@ -6345,8 +6460,8 @@
 </file>
 
 <file path=word/numbering.xml><?xml version="1.0" encoding="utf-8"?>
-<w:numbering xmlns:wpc="http://schemas.microsoft.com/office/word/2010/wordprocessingCanvas" xmlns:mc="http://schemas.openxmlformats.org/markup-compatibility/2006" xmlns:o="urn:schemas-microsoft-com:office:office" xmlns:r="http://schemas.openxmlformats.org/officeDocument/2006/relationships" xmlns:m="http://schemas.openxmlformats.org/officeDocument/2006/math" xmlns:v="urn:schemas-microsoft-com:vml" xmlns:wp14="http://schemas.microsoft.com/office/word/2010/wordprocessingDrawing" xmlns:wp="http://schemas.openxmlformats.org/drawingml/2006/wordprocessingDrawing" xmlns:w10="urn:schemas-microsoft-com:office:word" xmlns:w="http://schemas.openxmlformats.org/wordprocessingml/2006/main" xmlns:w14="http://schemas.microsoft.com/office/word/2010/wordml" xmlns:w15="http://schemas.microsoft.com/office/word/2012/wordml" xmlns:wpg="http://schemas.microsoft.com/office/word/2010/wordprocessingGroup" xmlns:wpi="http://schemas.microsoft.com/office/word/2010/wordprocessingInk" xmlns:wne="http://schemas.microsoft.com/office/word/2006/wordml" xmlns:wps="http://schemas.microsoft.com/office/word/2010/wordprocessingShape" mc:Ignorable="w14 w15 wp14">
-  <w:abstractNum w:abstractNumId="0" w15:restartNumberingAfterBreak="0">
+<w:numbering xmlns:ve="http://schemas.openxmlformats.org/markup-compatibility/2006" xmlns:o="urn:schemas-microsoft-com:office:office" xmlns:r="http://schemas.openxmlformats.org/officeDocument/2006/relationships" xmlns:m="http://schemas.openxmlformats.org/officeDocument/2006/math" xmlns:v="urn:schemas-microsoft-com:vml" xmlns:wp="http://schemas.openxmlformats.org/drawingml/2006/wordprocessingDrawing" xmlns:w10="urn:schemas-microsoft-com:office:word" xmlns:w="http://schemas.openxmlformats.org/wordprocessingml/2006/main" xmlns:wne="http://schemas.microsoft.com/office/word/2006/wordml">
+  <w:abstractNum w:abstractNumId="0">
     <w:nsid w:val="28270A94"/>
     <w:multiLevelType w:val="hybridMultilevel"/>
     <w:tmpl w:val="1C789818"/>
@@ -6443,7 +6558,7 @@
 </file>
 
 <file path=word/styles.xml><?xml version="1.0" encoding="utf-8"?>
-<w:styles xmlns:mc="http://schemas.openxmlformats.org/markup-compatibility/2006" xmlns:r="http://schemas.openxmlformats.org/officeDocument/2006/relationships" xmlns:w="http://schemas.openxmlformats.org/wordprocessingml/2006/main" xmlns:w14="http://schemas.microsoft.com/office/word/2010/wordml" xmlns:w15="http://schemas.microsoft.com/office/word/2012/wordml" mc:Ignorable="w14 w15">
+<w:styles xmlns:r="http://schemas.openxmlformats.org/officeDocument/2006/relationships" xmlns:w="http://schemas.openxmlformats.org/wordprocessingml/2006/main">
   <w:docDefaults>
     <w:rPrDefault>
       <w:rPr>
@@ -6459,378 +6574,144 @@
       </w:pPr>
     </w:pPrDefault>
   </w:docDefaults>
-  <w:latentStyles w:defLockedState="0" w:defUIPriority="99" w:defSemiHidden="0" w:defUnhideWhenUsed="0" w:defQFormat="0" w:count="371">
-    <w:lsdException w:name="Normal" w:uiPriority="0" w:qFormat="1"/>
-    <w:lsdException w:name="heading 1" w:uiPriority="9" w:qFormat="1"/>
-    <w:lsdException w:name="heading 2" w:semiHidden="1" w:uiPriority="9" w:unhideWhenUsed="1" w:qFormat="1"/>
-    <w:lsdException w:name="heading 3" w:semiHidden="1" w:uiPriority="9" w:unhideWhenUsed="1" w:qFormat="1"/>
-    <w:lsdException w:name="heading 4" w:semiHidden="1" w:uiPriority="9" w:unhideWhenUsed="1" w:qFormat="1"/>
-    <w:lsdException w:name="heading 5" w:semiHidden="1" w:uiPriority="9" w:unhideWhenUsed="1" w:qFormat="1"/>
-    <w:lsdException w:name="heading 6" w:semiHidden="1" w:uiPriority="9" w:unhideWhenUsed="1" w:qFormat="1"/>
-    <w:lsdException w:name="heading 7" w:semiHidden="1" w:uiPriority="9" w:unhideWhenUsed="1" w:qFormat="1"/>
-    <w:lsdException w:name="heading 8" w:semiHidden="1" w:uiPriority="9" w:unhideWhenUsed="1" w:qFormat="1"/>
-    <w:lsdException w:name="heading 9" w:semiHidden="1" w:uiPriority="9" w:unhideWhenUsed="1" w:qFormat="1"/>
-    <w:lsdException w:name="index 1" w:semiHidden="1" w:unhideWhenUsed="1"/>
-    <w:lsdException w:name="index 2" w:semiHidden="1" w:unhideWhenUsed="1"/>
-    <w:lsdException w:name="index 3" w:semiHidden="1" w:unhideWhenUsed="1"/>
-    <w:lsdException w:name="index 4" w:semiHidden="1" w:unhideWhenUsed="1"/>
-    <w:lsdException w:name="index 5" w:semiHidden="1" w:unhideWhenUsed="1"/>
-    <w:lsdException w:name="index 6" w:semiHidden="1" w:unhideWhenUsed="1"/>
-    <w:lsdException w:name="index 7" w:semiHidden="1" w:unhideWhenUsed="1"/>
-    <w:lsdException w:name="index 8" w:semiHidden="1" w:unhideWhenUsed="1"/>
-    <w:lsdException w:name="index 9" w:semiHidden="1" w:unhideWhenUsed="1"/>
-    <w:lsdException w:name="toc 1" w:semiHidden="1" w:uiPriority="39" w:unhideWhenUsed="1"/>
-    <w:lsdException w:name="toc 2" w:semiHidden="1" w:uiPriority="39" w:unhideWhenUsed="1"/>
-    <w:lsdException w:name="toc 3" w:semiHidden="1" w:uiPriority="39" w:unhideWhenUsed="1"/>
-    <w:lsdException w:name="toc 4" w:semiHidden="1" w:uiPriority="39" w:unhideWhenUsed="1"/>
-    <w:lsdException w:name="toc 5" w:semiHidden="1" w:uiPriority="39" w:unhideWhenUsed="1"/>
-    <w:lsdException w:name="toc 6" w:semiHidden="1" w:uiPriority="39" w:unhideWhenUsed="1"/>
-    <w:lsdException w:name="toc 7" w:semiHidden="1" w:uiPriority="39" w:unhideWhenUsed="1"/>
-    <w:lsdException w:name="toc 8" w:semiHidden="1" w:uiPriority="39" w:unhideWhenUsed="1"/>
-    <w:lsdException w:name="toc 9" w:semiHidden="1" w:uiPriority="39" w:unhideWhenUsed="1"/>
-    <w:lsdException w:name="Normal Indent" w:semiHidden="1" w:unhideWhenUsed="1"/>
-    <w:lsdException w:name="footnote text" w:semiHidden="1" w:unhideWhenUsed="1"/>
-    <w:lsdException w:name="annotation text" w:semiHidden="1" w:unhideWhenUsed="1"/>
-    <w:lsdException w:name="header" w:semiHidden="1" w:unhideWhenUsed="1"/>
-    <w:lsdException w:name="footer" w:semiHidden="1" w:unhideWhenUsed="1"/>
-    <w:lsdException w:name="index heading" w:semiHidden="1" w:unhideWhenUsed="1"/>
-    <w:lsdException w:name="caption" w:semiHidden="1" w:uiPriority="35" w:unhideWhenUsed="1" w:qFormat="1"/>
-    <w:lsdException w:name="table of figures" w:semiHidden="1" w:unhideWhenUsed="1"/>
-    <w:lsdException w:name="envelope address" w:semiHidden="1" w:unhideWhenUsed="1"/>
-    <w:lsdException w:name="envelope return" w:semiHidden="1" w:unhideWhenUsed="1"/>
-    <w:lsdException w:name="footnote reference" w:semiHidden="1" w:unhideWhenUsed="1"/>
-    <w:lsdException w:name="annotation reference" w:semiHidden="1" w:unhideWhenUsed="1"/>
-    <w:lsdException w:name="line number" w:semiHidden="1" w:unhideWhenUsed="1"/>
-    <w:lsdException w:name="page number" w:semiHidden="1" w:unhideWhenUsed="1"/>
-    <w:lsdException w:name="endnote reference" w:semiHidden="1" w:unhideWhenUsed="1"/>
-    <w:lsdException w:name="endnote text" w:semiHidden="1" w:unhideWhenUsed="1"/>
-    <w:lsdException w:name="table of authorities" w:semiHidden="1" w:unhideWhenUsed="1"/>
-    <w:lsdException w:name="macro" w:semiHidden="1" w:unhideWhenUsed="1"/>
-    <w:lsdException w:name="toa heading" w:semiHidden="1" w:unhideWhenUsed="1"/>
-    <w:lsdException w:name="List" w:semiHidden="1" w:unhideWhenUsed="1"/>
-    <w:lsdException w:name="List Bullet" w:semiHidden="1" w:unhideWhenUsed="1"/>
-    <w:lsdException w:name="List Number" w:semiHidden="1" w:unhideWhenUsed="1"/>
-    <w:lsdException w:name="List 2" w:semiHidden="1" w:unhideWhenUsed="1"/>
-    <w:lsdException w:name="List 3" w:semiHidden="1" w:unhideWhenUsed="1"/>
-    <w:lsdException w:name="List 4" w:semiHidden="1" w:unhideWhenUsed="1"/>
-    <w:lsdException w:name="List 5" w:semiHidden="1" w:unhideWhenUsed="1"/>
-    <w:lsdException w:name="List Bullet 2" w:semiHidden="1" w:unhideWhenUsed="1"/>
-    <w:lsdException w:name="List Bullet 3" w:semiHidden="1" w:unhideWhenUsed="1"/>
-    <w:lsdException w:name="List Bullet 4" w:semiHidden="1" w:unhideWhenUsed="1"/>
-    <w:lsdException w:name="List Bullet 5" w:semiHidden="1" w:unhideWhenUsed="1"/>
-    <w:lsdException w:name="List Number 2" w:semiHidden="1" w:unhideWhenUsed="1"/>
-    <w:lsdException w:name="List Number 3" w:semiHidden="1" w:unhideWhenUsed="1"/>
-    <w:lsdException w:name="List Number 4" w:semiHidden="1" w:unhideWhenUsed="1"/>
-    <w:lsdException w:name="List Number 5" w:semiHidden="1" w:unhideWhenUsed="1"/>
-    <w:lsdException w:name="Title" w:uiPriority="10" w:qFormat="1"/>
-    <w:lsdException w:name="Closing" w:semiHidden="1" w:unhideWhenUsed="1"/>
-    <w:lsdException w:name="Signature" w:semiHidden="1" w:unhideWhenUsed="1"/>
-    <w:lsdException w:name="Default Paragraph Font" w:semiHidden="1" w:uiPriority="1" w:unhideWhenUsed="1"/>
-    <w:lsdException w:name="Body Text" w:semiHidden="1" w:unhideWhenUsed="1"/>
-    <w:lsdException w:name="Body Text Indent" w:semiHidden="1" w:unhideWhenUsed="1"/>
-    <w:lsdException w:name="List Continue" w:semiHidden="1" w:unhideWhenUsed="1"/>
-    <w:lsdException w:name="List Continue 2" w:semiHidden="1" w:unhideWhenUsed="1"/>
-    <w:lsdException w:name="List Continue 3" w:semiHidden="1" w:unhideWhenUsed="1"/>
-    <w:lsdException w:name="List Continue 4" w:semiHidden="1" w:unhideWhenUsed="1"/>
-    <w:lsdException w:name="List Continue 5" w:semiHidden="1" w:unhideWhenUsed="1"/>
-    <w:lsdException w:name="Message Header" w:semiHidden="1" w:unhideWhenUsed="1"/>
-    <w:lsdException w:name="Subtitle" w:uiPriority="11" w:qFormat="1"/>
-    <w:lsdException w:name="Salutation" w:semiHidden="1" w:unhideWhenUsed="1"/>
-    <w:lsdException w:name="Date" w:semiHidden="1" w:unhideWhenUsed="1"/>
-    <w:lsdException w:name="Body Text First Indent" w:semiHidden="1" w:unhideWhenUsed="1"/>
-    <w:lsdException w:name="Body Text First Indent 2" w:semiHidden="1" w:unhideWhenUsed="1"/>
-    <w:lsdException w:name="Note Heading" w:semiHidden="1" w:unhideWhenUsed="1"/>
-    <w:lsdException w:name="Body Text 2" w:semiHidden="1" w:unhideWhenUsed="1"/>
-    <w:lsdException w:name="Body Text 3" w:semiHidden="1" w:unhideWhenUsed="1"/>
-    <w:lsdException w:name="Body Text Indent 2" w:semiHidden="1" w:unhideWhenUsed="1"/>
-    <w:lsdException w:name="Body Text Indent 3" w:semiHidden="1" w:unhideWhenUsed="1"/>
-    <w:lsdException w:name="Block Text" w:semiHidden="1" w:unhideWhenUsed="1"/>
-    <w:lsdException w:name="Hyperlink" w:semiHidden="1" w:unhideWhenUsed="1"/>
-    <w:lsdException w:name="FollowedHyperlink" w:semiHidden="1" w:unhideWhenUsed="1"/>
-    <w:lsdException w:name="Strong" w:uiPriority="22" w:qFormat="1"/>
-    <w:lsdException w:name="Emphasis" w:uiPriority="20" w:qFormat="1"/>
-    <w:lsdException w:name="Document Map" w:semiHidden="1" w:unhideWhenUsed="1"/>
-    <w:lsdException w:name="Plain Text" w:semiHidden="1" w:unhideWhenUsed="1"/>
-    <w:lsdException w:name="E-mail Signature" w:semiHidden="1" w:unhideWhenUsed="1"/>
-    <w:lsdException w:name="HTML Top of Form" w:semiHidden="1" w:unhideWhenUsed="1"/>
-    <w:lsdException w:name="HTML Bottom of Form" w:semiHidden="1" w:unhideWhenUsed="1"/>
-    <w:lsdException w:name="Normal (Web)" w:semiHidden="1" w:unhideWhenUsed="1"/>
-    <w:lsdException w:name="HTML Acronym" w:semiHidden="1" w:unhideWhenUsed="1"/>
-    <w:lsdException w:name="HTML Address" w:semiHidden="1" w:unhideWhenUsed="1"/>
-    <w:lsdException w:name="HTML Cite" w:semiHidden="1" w:unhideWhenUsed="1"/>
-    <w:lsdException w:name="HTML Code" w:semiHidden="1" w:unhideWhenUsed="1"/>
-    <w:lsdException w:name="HTML Definition" w:semiHidden="1" w:unhideWhenUsed="1"/>
-    <w:lsdException w:name="HTML Keyboard" w:semiHidden="1" w:unhideWhenUsed="1"/>
-    <w:lsdException w:name="HTML Preformatted" w:semiHidden="1" w:unhideWhenUsed="1"/>
-    <w:lsdException w:name="HTML Sample" w:semiHidden="1" w:unhideWhenUsed="1"/>
-    <w:lsdException w:name="HTML Typewriter" w:semiHidden="1" w:unhideWhenUsed="1"/>
-    <w:lsdException w:name="HTML Variable" w:semiHidden="1" w:unhideWhenUsed="1"/>
-    <w:lsdException w:name="Normal Table" w:semiHidden="1" w:unhideWhenUsed="1"/>
-    <w:lsdException w:name="annotation subject" w:semiHidden="1" w:unhideWhenUsed="1"/>
-    <w:lsdException w:name="No List" w:semiHidden="1" w:unhideWhenUsed="1"/>
-    <w:lsdException w:name="Outline List 1" w:semiHidden="1" w:unhideWhenUsed="1"/>
-    <w:lsdException w:name="Outline List 2" w:semiHidden="1" w:unhideWhenUsed="1"/>
-    <w:lsdException w:name="Outline List 3" w:semiHidden="1" w:unhideWhenUsed="1"/>
-    <w:lsdException w:name="Table Simple 1" w:semiHidden="1" w:unhideWhenUsed="1"/>
-    <w:lsdException w:name="Table Simple 2" w:semiHidden="1" w:unhideWhenUsed="1"/>
-    <w:lsdException w:name="Table Simple 3" w:semiHidden="1" w:unhideWhenUsed="1"/>
-    <w:lsdException w:name="Table Classic 1" w:semiHidden="1" w:unhideWhenUsed="1"/>
-    <w:lsdException w:name="Table Classic 2" w:semiHidden="1" w:unhideWhenUsed="1"/>
-    <w:lsdException w:name="Table Classic 3" w:semiHidden="1" w:unhideWhenUsed="1"/>
-    <w:lsdException w:name="Table Classic 4" w:semiHidden="1" w:unhideWhenUsed="1"/>
-    <w:lsdException w:name="Table Colorful 1" w:semiHidden="1" w:unhideWhenUsed="1"/>
-    <w:lsdException w:name="Table Colorful 2" w:semiHidden="1" w:unhideWhenUsed="1"/>
-    <w:lsdException w:name="Table Colorful 3" w:semiHidden="1" w:unhideWhenUsed="1"/>
-    <w:lsdException w:name="Table Columns 1" w:semiHidden="1" w:unhideWhenUsed="1"/>
-    <w:lsdException w:name="Table Columns 2" w:semiHidden="1" w:unhideWhenUsed="1"/>
-    <w:lsdException w:name="Table Columns 3" w:semiHidden="1" w:unhideWhenUsed="1"/>
-    <w:lsdException w:name="Table Columns 4" w:semiHidden="1" w:unhideWhenUsed="1"/>
-    <w:lsdException w:name="Table Columns 5" w:semiHidden="1" w:unhideWhenUsed="1"/>
-    <w:lsdException w:name="Table Grid 1" w:semiHidden="1" w:unhideWhenUsed="1"/>
-    <w:lsdException w:name="Table Grid 2" w:semiHidden="1" w:unhideWhenUsed="1"/>
-    <w:lsdException w:name="Table Grid 3" w:semiHidden="1" w:unhideWhenUsed="1"/>
-    <w:lsdException w:name="Table Grid 4" w:semiHidden="1" w:unhideWhenUsed="1"/>
-    <w:lsdException w:name="Table Grid 5" w:semiHidden="1" w:unhideWhenUsed="1"/>
-    <w:lsdException w:name="Table Grid 6" w:semiHidden="1" w:unhideWhenUsed="1"/>
-    <w:lsdException w:name="Table Grid 7" w:semiHidden="1" w:unhideWhenUsed="1"/>
-    <w:lsdException w:name="Table Grid 8" w:semiHidden="1" w:unhideWhenUsed="1"/>
-    <w:lsdException w:name="Table List 1" w:semiHidden="1" w:unhideWhenUsed="1"/>
-    <w:lsdException w:name="Table List 2" w:semiHidden="1" w:unhideWhenUsed="1"/>
-    <w:lsdException w:name="Table List 3" w:semiHidden="1" w:unhideWhenUsed="1"/>
-    <w:lsdException w:name="Table List 4" w:semiHidden="1" w:unhideWhenUsed="1"/>
-    <w:lsdException w:name="Table List 5" w:semiHidden="1" w:unhideWhenUsed="1"/>
-    <w:lsdException w:name="Table List 6" w:semiHidden="1" w:unhideWhenUsed="1"/>
-    <w:lsdException w:name="Table List 7" w:semiHidden="1" w:unhideWhenUsed="1"/>
-    <w:lsdException w:name="Table List 8" w:semiHidden="1" w:unhideWhenUsed="1"/>
-    <w:lsdException w:name="Table 3D effects 1" w:semiHidden="1" w:unhideWhenUsed="1"/>
-    <w:lsdException w:name="Table 3D effects 2" w:semiHidden="1" w:unhideWhenUsed="1"/>
-    <w:lsdException w:name="Table 3D effects 3" w:semiHidden="1" w:unhideWhenUsed="1"/>
-    <w:lsdException w:name="Table Contemporary" w:semiHidden="1" w:unhideWhenUsed="1"/>
-    <w:lsdException w:name="Table Elegant" w:semiHidden="1" w:unhideWhenUsed="1"/>
-    <w:lsdException w:name="Table Professional" w:semiHidden="1" w:unhideWhenUsed="1"/>
-    <w:lsdException w:name="Table Subtle 1" w:semiHidden="1" w:unhideWhenUsed="1"/>
-    <w:lsdException w:name="Table Subtle 2" w:semiHidden="1" w:unhideWhenUsed="1"/>
-    <w:lsdException w:name="Table Web 1" w:semiHidden="1" w:unhideWhenUsed="1"/>
-    <w:lsdException w:name="Table Web 2" w:semiHidden="1" w:unhideWhenUsed="1"/>
-    <w:lsdException w:name="Table Web 3" w:semiHidden="1" w:unhideWhenUsed="1"/>
-    <w:lsdException w:name="Balloon Text" w:semiHidden="1" w:unhideWhenUsed="1"/>
-    <w:lsdException w:name="Table Grid" w:uiPriority="39"/>
-    <w:lsdException w:name="Table Theme" w:semiHidden="1" w:unhideWhenUsed="1"/>
-    <w:lsdException w:name="Placeholder Text" w:semiHidden="1"/>
-    <w:lsdException w:name="No Spacing" w:uiPriority="1" w:qFormat="1"/>
-    <w:lsdException w:name="Light Shading" w:uiPriority="60"/>
-    <w:lsdException w:name="Light List" w:uiPriority="61"/>
-    <w:lsdException w:name="Light Grid" w:uiPriority="62"/>
-    <w:lsdException w:name="Medium Shading 1" w:uiPriority="63"/>
-    <w:lsdException w:name="Medium Shading 2" w:uiPriority="64"/>
-    <w:lsdException w:name="Medium List 1" w:uiPriority="65"/>
-    <w:lsdException w:name="Medium List 2" w:uiPriority="66"/>
-    <w:lsdException w:name="Medium Grid 1" w:uiPriority="67"/>
-    <w:lsdException w:name="Medium Grid 2" w:uiPriority="68"/>
-    <w:lsdException w:name="Medium Grid 3" w:uiPriority="69"/>
-    <w:lsdException w:name="Dark List" w:uiPriority="70"/>
-    <w:lsdException w:name="Colorful Shading" w:uiPriority="71"/>
-    <w:lsdException w:name="Colorful List" w:uiPriority="72"/>
-    <w:lsdException w:name="Colorful Grid" w:uiPriority="73"/>
-    <w:lsdException w:name="Light Shading Accent 1" w:uiPriority="60"/>
-    <w:lsdException w:name="Light List Accent 1" w:uiPriority="61"/>
-    <w:lsdException w:name="Light Grid Accent 1" w:uiPriority="62"/>
-    <w:lsdException w:name="Medium Shading 1 Accent 1" w:uiPriority="63"/>
-    <w:lsdException w:name="Medium Shading 2 Accent 1" w:uiPriority="64"/>
-    <w:lsdException w:name="Medium List 1 Accent 1" w:uiPriority="65"/>
-    <w:lsdException w:name="Revision" w:semiHidden="1"/>
-    <w:lsdException w:name="List Paragraph" w:uiPriority="34" w:qFormat="1"/>
-    <w:lsdException w:name="Quote" w:uiPriority="29" w:qFormat="1"/>
-    <w:lsdException w:name="Intense Quote" w:uiPriority="30" w:qFormat="1"/>
-    <w:lsdException w:name="Medium List 2 Accent 1" w:uiPriority="66"/>
-    <w:lsdException w:name="Medium Grid 1 Accent 1" w:uiPriority="67"/>
-    <w:lsdException w:name="Medium Grid 2 Accent 1" w:uiPriority="68"/>
-    <w:lsdException w:name="Medium Grid 3 Accent 1" w:uiPriority="69"/>
-    <w:lsdException w:name="Dark List Accent 1" w:uiPriority="70"/>
-    <w:lsdException w:name="Colorful Shading Accent 1" w:uiPriority="71"/>
-    <w:lsdException w:name="Colorful List Accent 1" w:uiPriority="72"/>
-    <w:lsdException w:name="Colorful Grid Accent 1" w:uiPriority="73"/>
-    <w:lsdException w:name="Light Shading Accent 2" w:uiPriority="60"/>
-    <w:lsdException w:name="Light List Accent 2" w:uiPriority="61"/>
-    <w:lsdException w:name="Light Grid Accent 2" w:uiPriority="62"/>
-    <w:lsdException w:name="Medium Shading 1 Accent 2" w:uiPriority="63"/>
-    <w:lsdException w:name="Medium Shading 2 Accent 2" w:uiPriority="64"/>
-    <w:lsdException w:name="Medium List 1 Accent 2" w:uiPriority="65"/>
-    <w:lsdException w:name="Medium List 2 Accent 2" w:uiPriority="66"/>
-    <w:lsdException w:name="Medium Grid 1 Accent 2" w:uiPriority="67"/>
-    <w:lsdException w:name="Medium Grid 2 Accent 2" w:uiPriority="68"/>
-    <w:lsdException w:name="Medium Grid 3 Accent 2" w:uiPriority="69"/>
-    <w:lsdException w:name="Dark List Accent 2" w:uiPriority="70"/>
-    <w:lsdException w:name="Colorful Shading Accent 2" w:uiPriority="71"/>
-    <w:lsdException w:name="Colorful List Accent 2" w:uiPriority="72"/>
-    <w:lsdException w:name="Colorful Grid Accent 2" w:uiPriority="73"/>
-    <w:lsdException w:name="Light Shading Accent 3" w:uiPriority="60"/>
-    <w:lsdException w:name="Light List Accent 3" w:uiPriority="61"/>
-    <w:lsdException w:name="Light Grid Accent 3" w:uiPriority="62"/>
-    <w:lsdException w:name="Medium Shading 1 Accent 3" w:uiPriority="63"/>
-    <w:lsdException w:name="Medium Shading 2 Accent 3" w:uiPriority="64"/>
-    <w:lsdException w:name="Medium List 1 Accent 3" w:uiPriority="65"/>
-    <w:lsdException w:name="Medium List 2 Accent 3" w:uiPriority="66"/>
-    <w:lsdException w:name="Medium Grid 1 Accent 3" w:uiPriority="67"/>
-    <w:lsdException w:name="Medium Grid 2 Accent 3" w:uiPriority="68"/>
-    <w:lsdException w:name="Medium Grid 3 Accent 3" w:uiPriority="69"/>
-    <w:lsdException w:name="Dark List Accent 3" w:uiPriority="70"/>
-    <w:lsdException w:name="Colorful Shading Accent 3" w:uiPriority="71"/>
-    <w:lsdException w:name="Colorful List Accent 3" w:uiPriority="72"/>
-    <w:lsdException w:name="Colorful Grid Accent 3" w:uiPriority="73"/>
-    <w:lsdException w:name="Light Shading Accent 4" w:uiPriority="60"/>
-    <w:lsdException w:name="Light List Accent 4" w:uiPriority="61"/>
-    <w:lsdException w:name="Light Grid Accent 4" w:uiPriority="62"/>
-    <w:lsdException w:name="Medium Shading 1 Accent 4" w:uiPriority="63"/>
-    <w:lsdException w:name="Medium Shading 2 Accent 4" w:uiPriority="64"/>
-    <w:lsdException w:name="Medium List 1 Accent 4" w:uiPriority="65"/>
-    <w:lsdException w:name="Medium List 2 Accent 4" w:uiPriority="66"/>
-    <w:lsdException w:name="Medium Grid 1 Accent 4" w:uiPriority="67"/>
-    <w:lsdException w:name="Medium Grid 2 Accent 4" w:uiPriority="68"/>
-    <w:lsdException w:name="Medium Grid 3 Accent 4" w:uiPriority="69"/>
-    <w:lsdException w:name="Dark List Accent 4" w:uiPriority="70"/>
-    <w:lsdException w:name="Colorful Shading Accent 4" w:uiPriority="71"/>
-    <w:lsdException w:name="Colorful List Accent 4" w:uiPriority="72"/>
-    <w:lsdException w:name="Colorful Grid Accent 4" w:uiPriority="73"/>
-    <w:lsdException w:name="Light Shading Accent 5" w:uiPriority="60"/>
-    <w:lsdException w:name="Light List Accent 5" w:uiPriority="61"/>
-    <w:lsdException w:name="Light Grid Accent 5" w:uiPriority="62"/>
-    <w:lsdException w:name="Medium Shading 1 Accent 5" w:uiPriority="63"/>
-    <w:lsdException w:name="Medium Shading 2 Accent 5" w:uiPriority="64"/>
-    <w:lsdException w:name="Medium List 1 Accent 5" w:uiPriority="65"/>
-    <w:lsdException w:name="Medium List 2 Accent 5" w:uiPriority="66"/>
-    <w:lsdException w:name="Medium Grid 1 Accent 5" w:uiPriority="67"/>
-    <w:lsdException w:name="Medium Grid 2 Accent 5" w:uiPriority="68"/>
-    <w:lsdException w:name="Medium Grid 3 Accent 5" w:uiPriority="69"/>
-    <w:lsdException w:name="Dark List Accent 5" w:uiPriority="70"/>
-    <w:lsdException w:name="Colorful Shading Accent 5" w:uiPriority="71"/>
-    <w:lsdException w:name="Colorful List Accent 5" w:uiPriority="72"/>
-    <w:lsdException w:name="Colorful Grid Accent 5" w:uiPriority="73"/>
-    <w:lsdException w:name="Light Shading Accent 6" w:uiPriority="60"/>
-    <w:lsdException w:name="Light List Accent 6" w:uiPriority="61"/>
-    <w:lsdException w:name="Light Grid Accent 6" w:uiPriority="62"/>
-    <w:lsdException w:name="Medium Shading 1 Accent 6" w:uiPriority="63"/>
-    <w:lsdException w:name="Medium Shading 2 Accent 6" w:uiPriority="64"/>
-    <w:lsdException w:name="Medium List 1 Accent 6" w:uiPriority="65"/>
-    <w:lsdException w:name="Medium List 2 Accent 6" w:uiPriority="66"/>
-    <w:lsdException w:name="Medium Grid 1 Accent 6" w:uiPriority="67"/>
-    <w:lsdException w:name="Medium Grid 2 Accent 6" w:uiPriority="68"/>
-    <w:lsdException w:name="Medium Grid 3 Accent 6" w:uiPriority="69"/>
-    <w:lsdException w:name="Dark List Accent 6" w:uiPriority="70"/>
-    <w:lsdException w:name="Colorful Shading Accent 6" w:uiPriority="71"/>
-    <w:lsdException w:name="Colorful List Accent 6" w:uiPriority="72"/>
-    <w:lsdException w:name="Colorful Grid Accent 6" w:uiPriority="73"/>
-    <w:lsdException w:name="Subtle Emphasis" w:uiPriority="19" w:qFormat="1"/>
-    <w:lsdException w:name="Intense Emphasis" w:uiPriority="21" w:qFormat="1"/>
-    <w:lsdException w:name="Subtle Reference" w:uiPriority="31" w:qFormat="1"/>
-    <w:lsdException w:name="Intense Reference" w:uiPriority="32" w:qFormat="1"/>
-    <w:lsdException w:name="Book Title" w:uiPriority="33" w:qFormat="1"/>
-    <w:lsdException w:name="Bibliography" w:semiHidden="1" w:uiPriority="37" w:unhideWhenUsed="1"/>
-    <w:lsdException w:name="TOC Heading" w:semiHidden="1" w:uiPriority="39" w:unhideWhenUsed="1" w:qFormat="1"/>
-    <w:lsdException w:name="Plain Table 1" w:uiPriority="41"/>
-    <w:lsdException w:name="Plain Table 2" w:uiPriority="42"/>
-    <w:lsdException w:name="Plain Table 3" w:uiPriority="43"/>
-    <w:lsdException w:name="Plain Table 4" w:uiPriority="44"/>
-    <w:lsdException w:name="Plain Table 5" w:uiPriority="45"/>
-    <w:lsdException w:name="Grid Table Light" w:uiPriority="40"/>
-    <w:lsdException w:name="Grid Table 1 Light" w:uiPriority="46"/>
-    <w:lsdException w:name="Grid Table 2" w:uiPriority="47"/>
-    <w:lsdException w:name="Grid Table 3" w:uiPriority="48"/>
-    <w:lsdException w:name="Grid Table 4" w:uiPriority="49"/>
-    <w:lsdException w:name="Grid Table 5 Dark" w:uiPriority="50"/>
-    <w:lsdException w:name="Grid Table 6 Colorful" w:uiPriority="51"/>
-    <w:lsdException w:name="Grid Table 7 Colorful" w:uiPriority="52"/>
-    <w:lsdException w:name="Grid Table 1 Light Accent 1" w:uiPriority="46"/>
-    <w:lsdException w:name="Grid Table 2 Accent 1" w:uiPriority="47"/>
-    <w:lsdException w:name="Grid Table 3 Accent 1" w:uiPriority="48"/>
-    <w:lsdException w:name="Grid Table 4 Accent 1" w:uiPriority="49"/>
-    <w:lsdException w:name="Grid Table 5 Dark Accent 1" w:uiPriority="50"/>
-    <w:lsdException w:name="Grid Table 6 Colorful Accent 1" w:uiPriority="51"/>
-    <w:lsdException w:name="Grid Table 7 Colorful Accent 1" w:uiPriority="52"/>
-    <w:lsdException w:name="Grid Table 1 Light Accent 2" w:uiPriority="46"/>
-    <w:lsdException w:name="Grid Table 2 Accent 2" w:uiPriority="47"/>
-    <w:lsdException w:name="Grid Table 3 Accent 2" w:uiPriority="48"/>
-    <w:lsdException w:name="Grid Table 4 Accent 2" w:uiPriority="49"/>
-    <w:lsdException w:name="Grid Table 5 Dark Accent 2" w:uiPriority="50"/>
-    <w:lsdException w:name="Grid Table 6 Colorful Accent 2" w:uiPriority="51"/>
-    <w:lsdException w:name="Grid Table 7 Colorful Accent 2" w:uiPriority="52"/>
-    <w:lsdException w:name="Grid Table 1 Light Accent 3" w:uiPriority="46"/>
-    <w:lsdException w:name="Grid Table 2 Accent 3" w:uiPriority="47"/>
-    <w:lsdException w:name="Grid Table 3 Accent 3" w:uiPriority="48"/>
-    <w:lsdException w:name="Grid Table 4 Accent 3" w:uiPriority="49"/>
-    <w:lsdException w:name="Grid Table 5 Dark Accent 3" w:uiPriority="50"/>
-    <w:lsdException w:name="Grid Table 6 Colorful Accent 3" w:uiPriority="51"/>
-    <w:lsdException w:name="Grid Table 7 Colorful Accent 3" w:uiPriority="52"/>
-    <w:lsdException w:name="Grid Table 1 Light Accent 4" w:uiPriority="46"/>
-    <w:lsdException w:name="Grid Table 2 Accent 4" w:uiPriority="47"/>
-    <w:lsdException w:name="Grid Table 3 Accent 4" w:uiPriority="48"/>
-    <w:lsdException w:name="Grid Table 4 Accent 4" w:uiPriority="49"/>
-    <w:lsdException w:name="Grid Table 5 Dark Accent 4" w:uiPriority="50"/>
-    <w:lsdException w:name="Grid Table 6 Colorful Accent 4" w:uiPriority="51"/>
-    <w:lsdException w:name="Grid Table 7 Colorful Accent 4" w:uiPriority="52"/>
-    <w:lsdException w:name="Grid Table 1 Light Accent 5" w:uiPriority="46"/>
-    <w:lsdException w:name="Grid Table 2 Accent 5" w:uiPriority="47"/>
-    <w:lsdException w:name="Grid Table 3 Accent 5" w:uiPriority="48"/>
-    <w:lsdException w:name="Grid Table 4 Accent 5" w:uiPriority="49"/>
-    <w:lsdException w:name="Grid Table 5 Dark Accent 5" w:uiPriority="50"/>
-    <w:lsdException w:name="Grid Table 6 Colorful Accent 5" w:uiPriority="51"/>
-    <w:lsdException w:name="Grid Table 7 Colorful Accent 5" w:uiPriority="52"/>
-    <w:lsdException w:name="Grid Table 1 Light Accent 6" w:uiPriority="46"/>
-    <w:lsdException w:name="Grid Table 2 Accent 6" w:uiPriority="47"/>
-    <w:lsdException w:name="Grid Table 3 Accent 6" w:uiPriority="48"/>
-    <w:lsdException w:name="Grid Table 4 Accent 6" w:uiPriority="49"/>
-    <w:lsdException w:name="Grid Table 5 Dark Accent 6" w:uiPriority="50"/>
-    <w:lsdException w:name="Grid Table 6 Colorful Accent 6" w:uiPriority="51"/>
-    <w:lsdException w:name="Grid Table 7 Colorful Accent 6" w:uiPriority="52"/>
-    <w:lsdException w:name="List Table 1 Light" w:uiPriority="46"/>
-    <w:lsdException w:name="List Table 2" w:uiPriority="47"/>
-    <w:lsdException w:name="List Table 3" w:uiPriority="48"/>
-    <w:lsdException w:name="List Table 4" w:uiPriority="49"/>
-    <w:lsdException w:name="List Table 5 Dark" w:uiPriority="50"/>
-    <w:lsdException w:name="List Table 6 Colorful" w:uiPriority="51"/>
-    <w:lsdException w:name="List Table 7 Colorful" w:uiPriority="52"/>
-    <w:lsdException w:name="List Table 1 Light Accent 1" w:uiPriority="46"/>
-    <w:lsdException w:name="List Table 2 Accent 1" w:uiPriority="47"/>
-    <w:lsdException w:name="List Table 3 Accent 1" w:uiPriority="48"/>
-    <w:lsdException w:name="List Table 4 Accent 1" w:uiPriority="49"/>
-    <w:lsdException w:name="List Table 5 Dark Accent 1" w:uiPriority="50"/>
-    <w:lsdException w:name="List Table 6 Colorful Accent 1" w:uiPriority="51"/>
-    <w:lsdException w:name="List Table 7 Colorful Accent 1" w:uiPriority="52"/>
-    <w:lsdException w:name="List Table 1 Light Accent 2" w:uiPriority="46"/>
-    <w:lsdException w:name="List Table 2 Accent 2" w:uiPriority="47"/>
-    <w:lsdException w:name="List Table 3 Accent 2" w:uiPriority="48"/>
-    <w:lsdException w:name="List Table 4 Accent 2" w:uiPriority="49"/>
-    <w:lsdException w:name="List Table 5 Dark Accent 2" w:uiPriority="50"/>
-    <w:lsdException w:name="List Table 6 Colorful Accent 2" w:uiPriority="51"/>
-    <w:lsdException w:name="List Table 7 Colorful Accent 2" w:uiPriority="52"/>
-    <w:lsdException w:name="List Table 1 Light Accent 3" w:uiPriority="46"/>
-    <w:lsdException w:name="List Table 2 Accent 3" w:uiPriority="47"/>
-    <w:lsdException w:name="List Table 3 Accent 3" w:uiPriority="48"/>
-    <w:lsdException w:name="List Table 4 Accent 3" w:uiPriority="49"/>
-    <w:lsdException w:name="List Table 5 Dark Accent 3" w:uiPriority="50"/>
-    <w:lsdException w:name="List Table 6 Colorful Accent 3" w:uiPriority="51"/>
-    <w:lsdException w:name="List Table 7 Colorful Accent 3" w:uiPriority="52"/>
-    <w:lsdException w:name="List Table 1 Light Accent 4" w:uiPriority="46"/>
-    <w:lsdException w:name="List Table 2 Accent 4" w:uiPriority="47"/>
-    <w:lsdException w:name="List Table 3 Accent 4" w:uiPriority="48"/>
-    <w:lsdException w:name="List Table 4 Accent 4" w:uiPriority="49"/>
-    <w:lsdException w:name="List Table 5 Dark Accent 4" w:uiPriority="50"/>
-    <w:lsdException w:name="List Table 6 Colorful Accent 4" w:uiPriority="51"/>
-    <w:lsdException w:name="List Table 7 Colorful Accent 4" w:uiPriority="52"/>
-    <w:lsdException w:name="List Table 1 Light Accent 5" w:uiPriority="46"/>
-    <w:lsdException w:name="List Table 2 Accent 5" w:uiPriority="47"/>
-    <w:lsdException w:name="List Table 3 Accent 5" w:uiPriority="48"/>
-    <w:lsdException w:name="List Table 4 Accent 5" w:uiPriority="49"/>
-    <w:lsdException w:name="List Table 5 Dark Accent 5" w:uiPriority="50"/>
-    <w:lsdException w:name="List Table 6 Colorful Accent 5" w:uiPriority="51"/>
-    <w:lsdException w:name="List Table 7 Colorful Accent 5" w:uiPriority="52"/>
-    <w:lsdException w:name="List Table 1 Light Accent 6" w:uiPriority="46"/>
-    <w:lsdException w:name="List Table 2 Accent 6" w:uiPriority="47"/>
-    <w:lsdException w:name="List Table 3 Accent 6" w:uiPriority="48"/>
-    <w:lsdException w:name="List Table 4 Accent 6" w:uiPriority="49"/>
-    <w:lsdException w:name="List Table 5 Dark Accent 6" w:uiPriority="50"/>
-    <w:lsdException w:name="List Table 6 Colorful Accent 6" w:uiPriority="51"/>
-    <w:lsdException w:name="List Table 7 Colorful Accent 6" w:uiPriority="52"/>
+  <w:latentStyles w:defLockedState="0" w:defUIPriority="99" w:defSemiHidden="1" w:defUnhideWhenUsed="1" w:defQFormat="0" w:count="267">
+    <w:lsdException w:name="Normal" w:semiHidden="0" w:uiPriority="0" w:unhideWhenUsed="0" w:qFormat="1"/>
+    <w:lsdException w:name="heading 1" w:semiHidden="0" w:uiPriority="9" w:unhideWhenUsed="0" w:qFormat="1"/>
+    <w:lsdException w:name="heading 2" w:uiPriority="9" w:qFormat="1"/>
+    <w:lsdException w:name="heading 3" w:uiPriority="9" w:qFormat="1"/>
+    <w:lsdException w:name="heading 4" w:uiPriority="9" w:qFormat="1"/>
+    <w:lsdException w:name="heading 5" w:uiPriority="9" w:qFormat="1"/>
+    <w:lsdException w:name="heading 6" w:uiPriority="9" w:qFormat="1"/>
+    <w:lsdException w:name="heading 7" w:uiPriority="9" w:qFormat="1"/>
+    <w:lsdException w:name="heading 8" w:uiPriority="9" w:qFormat="1"/>
+    <w:lsdException w:name="heading 9" w:uiPriority="9" w:qFormat="1"/>
+    <w:lsdException w:name="toc 1" w:uiPriority="39"/>
+    <w:lsdException w:name="toc 2" w:uiPriority="39"/>
+    <w:lsdException w:name="toc 3" w:uiPriority="39"/>
+    <w:lsdException w:name="toc 4" w:uiPriority="39"/>
+    <w:lsdException w:name="toc 5" w:uiPriority="39"/>
+    <w:lsdException w:name="toc 6" w:uiPriority="39"/>
+    <w:lsdException w:name="toc 7" w:uiPriority="39"/>
+    <w:lsdException w:name="toc 8" w:uiPriority="39"/>
+    <w:lsdException w:name="toc 9" w:uiPriority="39"/>
+    <w:lsdException w:name="caption" w:uiPriority="35" w:qFormat="1"/>
+    <w:lsdException w:name="Title" w:semiHidden="0" w:uiPriority="10" w:unhideWhenUsed="0" w:qFormat="1"/>
+    <w:lsdException w:name="Default Paragraph Font" w:uiPriority="1"/>
+    <w:lsdException w:name="Subtitle" w:semiHidden="0" w:uiPriority="11" w:unhideWhenUsed="0" w:qFormat="1"/>
+    <w:lsdException w:name="Strong" w:semiHidden="0" w:uiPriority="22" w:unhideWhenUsed="0" w:qFormat="1"/>
+    <w:lsdException w:name="Emphasis" w:semiHidden="0" w:uiPriority="20" w:unhideWhenUsed="0" w:qFormat="1"/>
+    <w:lsdException w:name="Table Grid" w:semiHidden="0" w:uiPriority="39" w:unhideWhenUsed="0"/>
+    <w:lsdException w:name="Placeholder Text" w:unhideWhenUsed="0"/>
+    <w:lsdException w:name="No Spacing" w:semiHidden="0" w:uiPriority="1" w:unhideWhenUsed="0" w:qFormat="1"/>
+    <w:lsdException w:name="Light Shading" w:semiHidden="0" w:uiPriority="60" w:unhideWhenUsed="0"/>
+    <w:lsdException w:name="Light List" w:semiHidden="0" w:uiPriority="61" w:unhideWhenUsed="0"/>
+    <w:lsdException w:name="Light Grid" w:semiHidden="0" w:uiPriority="62" w:unhideWhenUsed="0"/>
+    <w:lsdException w:name="Medium Shading 1" w:semiHidden="0" w:uiPriority="63" w:unhideWhenUsed="0"/>
+    <w:lsdException w:name="Medium Shading 2" w:semiHidden="0" w:uiPriority="64" w:unhideWhenUsed="0"/>
+    <w:lsdException w:name="Medium List 1" w:semiHidden="0" w:uiPriority="65" w:unhideWhenUsed="0"/>
+    <w:lsdException w:name="Medium List 2" w:semiHidden="0" w:uiPriority="66" w:unhideWhenUsed="0"/>
+    <w:lsdException w:name="Medium Grid 1" w:semiHidden="0" w:uiPriority="67" w:unhideWhenUsed="0"/>
+    <w:lsdException w:name="Medium Grid 2" w:semiHidden="0" w:uiPriority="68" w:unhideWhenUsed="0"/>
+    <w:lsdException w:name="Medium Grid 3" w:semiHidden="0" w:uiPriority="69" w:unhideWhenUsed="0"/>
+    <w:lsdException w:name="Dark List" w:semiHidden="0" w:uiPriority="70" w:unhideWhenUsed="0"/>
+    <w:lsdException w:name="Colorful Shading" w:semiHidden="0" w:uiPriority="71" w:unhideWhenUsed="0"/>
+    <w:lsdException w:name="Colorful List" w:semiHidden="0" w:uiPriority="72" w:unhideWhenUsed="0"/>
+    <w:lsdException w:name="Colorful Grid" w:semiHidden="0" w:uiPriority="73" w:unhideWhenUsed="0"/>
+    <w:lsdException w:name="Light Shading Accent 1" w:semiHidden="0" w:uiPriority="60" w:unhideWhenUsed="0"/>
+    <w:lsdException w:name="Light List Accent 1" w:semiHidden="0" w:uiPriority="61" w:unhideWhenUsed="0"/>
+    <w:lsdException w:name="Light Grid Accent 1" w:semiHidden="0" w:uiPriority="62" w:unhideWhenUsed="0"/>
+    <w:lsdException w:name="Medium Shading 1 Accent 1" w:semiHidden="0" w:uiPriority="63" w:unhideWhenUsed="0"/>
+    <w:lsdException w:name="Medium Shading 2 Accent 1" w:semiHidden="0" w:uiPriority="64" w:unhideWhenUsed="0"/>
+    <w:lsdException w:name="Medium List 1 Accent 1" w:semiHidden="0" w:uiPriority="65" w:unhideWhenUsed="0"/>
+    <w:lsdException w:name="Revision" w:unhideWhenUsed="0"/>
+    <w:lsdException w:name="List Paragraph" w:semiHidden="0" w:uiPriority="34" w:unhideWhenUsed="0" w:qFormat="1"/>
+    <w:lsdException w:name="Quote" w:semiHidden="0" w:uiPriority="29" w:unhideWhenUsed="0" w:qFormat="1"/>
+    <w:lsdException w:name="Intense Quote" w:semiHidden="0" w:uiPriority="30" w:unhideWhenUsed="0" w:qFormat="1"/>
+    <w:lsdException w:name="Medium List 2 Accent 1" w:semiHidden="0" w:uiPriority="66" w:unhideWhenUsed="0"/>
+    <w:lsdException w:name="Medium Grid 1 Accent 1" w:semiHidden="0" w:uiPriority="67" w:unhideWhenUsed="0"/>
+    <w:lsdException w:name="Medium Grid 2 Accent 1" w:semiHidden="0" w:uiPriority="68" w:unhideWhenUsed="0"/>
+    <w:lsdException w:name="Medium Grid 3 Accent 1" w:semiHidden="0" w:uiPriority="69" w:unhideWhenUsed="0"/>
+    <w:lsdException w:name="Dark List Accent 1" w:semiHidden="0" w:uiPriority="70" w:unhideWhenUsed="0"/>
+    <w:lsdException w:name="Colorful Shading Accent 1" w:semiHidden="0" w:uiPriority="71" w:unhideWhenUsed="0"/>
+    <w:lsdException w:name="Colorful List Accent 1" w:semiHidden="0" w:uiPriority="72" w:unhideWhenUsed="0"/>
+    <w:lsdException w:name="Colorful Grid Accent 1" w:semiHidden="0" w:uiPriority="73" w:unhideWhenUsed="0"/>
+    <w:lsdException w:name="Light Shading Accent 2" w:semiHidden="0" w:uiPriority="60" w:unhideWhenUsed="0"/>
+    <w:lsdException w:name="Light List Accent 2" w:semiHidden="0" w:uiPriority="61" w:unhideWhenUsed="0"/>
+    <w:lsdException w:name="Light Grid Accent 2" w:semiHidden="0" w:uiPriority="62" w:unhideWhenUsed="0"/>
+    <w:lsdException w:name="Medium Shading 1 Accent 2" w:semiHidden="0" w:uiPriority="63" w:unhideWhenUsed="0"/>
+    <w:lsdException w:name="Medium Shading 2 Accent 2" w:semiHidden="0" w:uiPriority="64" w:unhideWhenUsed="0"/>
+    <w:lsdException w:name="Medium List 1 Accent 2" w:semiHidden="0" w:uiPriority="65" w:unhideWhenUsed="0"/>
+    <w:lsdException w:name="Medium List 2 Accent 2" w:semiHidden="0" w:uiPriority="66" w:unhideWhenUsed="0"/>
+    <w:lsdException w:name="Medium Grid 1 Accent 2" w:semiHidden="0" w:uiPriority="67" w:unhideWhenUsed="0"/>
+    <w:lsdException w:name="Medium Grid 2 Accent 2" w:semiHidden="0" w:uiPriority="68" w:unhideWhenUsed="0"/>
+    <w:lsdException w:name="Medium Grid 3 Accent 2" w:semiHidden="0" w:uiPriority="69" w:unhideWhenUsed="0"/>
+    <w:lsdException w:name="Dark List Accent 2" w:semiHidden="0" w:uiPriority="70" w:unhideWhenUsed="0"/>
+    <w:lsdException w:name="Colorful Shading Accent 2" w:semiHidden="0" w:uiPriority="71" w:unhideWhenUsed="0"/>
+    <w:lsdException w:name="Colorful List Accent 2" w:semiHidden="0" w:uiPriority="72" w:unhideWhenUsed="0"/>
+    <w:lsdException w:name="Colorful Grid Accent 2" w:semiHidden="0" w:uiPriority="73" w:unhideWhenUsed="0"/>
+    <w:lsdException w:name="Light Shading Accent 3" w:semiHidden="0" w:uiPriority="60" w:unhideWhenUsed="0"/>
+    <w:lsdException w:name="Light List Accent 3" w:semiHidden="0" w:uiPriority="61" w:unhideWhenUsed="0"/>
+    <w:lsdException w:name="Light Grid Accent 3" w:semiHidden="0" w:uiPriority="62" w:unhideWhenUsed="0"/>
+    <w:lsdException w:name="Medium Shading 1 Accent 3" w:semiHidden="0" w:uiPriority="63" w:unhideWhenUsed="0"/>
+    <w:lsdException w:name="Medium Shading 2 Accent 3" w:semiHidden="0" w:uiPriority="64" w:unhideWhenUsed="0"/>
+    <w:lsdException w:name="Medium List 1 Accent 3" w:semiHidden="0" w:uiPriority="65" w:unhideWhenUsed="0"/>
+    <w:lsdException w:name="Medium List 2 Accent 3" w:semiHidden="0" w:uiPriority="66" w:unhideWhenUsed="0"/>
+    <w:lsdException w:name="Medium Grid 1 Accent 3" w:semiHidden="0" w:uiPriority="67" w:unhideWhenUsed="0"/>
+    <w:lsdException w:name="Medium Grid 2 Accent 3" w:semiHidden="0" w:uiPriority="68" w:unhideWhenUsed="0"/>
+    <w:lsdException w:name="Medium Grid 3 Accent 3" w:semiHidden="0" w:uiPriority="69" w:unhideWhenUsed="0"/>
+    <w:lsdException w:name="Dark List Accent 3" w:semiHidden="0" w:uiPriority="70" w:unhideWhenUsed="0"/>
+    <w:lsdException w:name="Colorful Shading Accent 3" w:semiHidden="0" w:uiPriority="71" w:unhideWhenUsed="0"/>
+    <w:lsdException w:name="Colorful List Accent 3" w:semiHidden="0" w:uiPriority="72" w:unhideWhenUsed="0"/>
+    <w:lsdException w:name="Colorful Grid Accent 3" w:semiHidden="0" w:uiPriority="73" w:unhideWhenUsed="0"/>
+    <w:lsdException w:name="Light Shading Accent 4" w:semiHidden="0" w:uiPriority="60" w:unhideWhenUsed="0"/>
+    <w:lsdException w:name="Light List Accent 4" w:semiHidden="0" w:uiPriority="61" w:unhideWhenUsed="0"/>
+    <w:lsdException w:name="Light Grid Accent 4" w:semiHidden="0" w:uiPriority="62" w:unhideWhenUsed="0"/>
+    <w:lsdException w:name="Medium Shading 1 Accent 4" w:semiHidden="0" w:uiPriority="63" w:unhideWhenUsed="0"/>
+    <w:lsdException w:name="Medium Shading 2 Accent 4" w:semiHidden="0" w:uiPriority="64" w:unhideWhenUsed="0"/>
+    <w:lsdException w:name="Medium List 1 Accent 4" w:semiHidden="0" w:uiPriority="65" w:unhideWhenUsed="0"/>
+    <w:lsdException w:name="Medium List 2 Accent 4" w:semiHidden="0" w:uiPriority="66" w:unhideWhenUsed="0"/>
+    <w:lsdException w:name="Medium Grid 1 Accent 4" w:semiHidden="0" w:uiPriority="67" w:unhideWhenUsed="0"/>
+    <w:lsdException w:name="Medium Grid 2 Accent 4" w:semiHidden="0" w:uiPriority="68" w:unhideWhenUsed="0"/>
+    <w:lsdException w:name="Medium Grid 3 Accent 4" w:semiHidden="0" w:uiPriority="69" w:unhideWhenUsed="0"/>
+    <w:lsdException w:name="Dark List Accent 4" w:semiHidden="0" w:uiPriority="70" w:unhideWhenUsed="0"/>
+    <w:lsdException w:name="Colorful Shading Accent 4" w:semiHidden="0" w:uiPriority="71" w:unhideWhenUsed="0"/>
+    <w:lsdException w:name="Colorful List Accent 4" w:semiHidden="0" w:uiPriority="72" w:unhideWhenUsed="0"/>
+    <w:lsdException w:name="Colorful Grid Accent 4" w:semiHidden="0" w:uiPriority="73" w:unhideWhenUsed="0"/>
+    <w:lsdException w:name="Light Shading Accent 5" w:semiHidden="0" w:uiPriority="60" w:unhideWhenUsed="0"/>
+    <w:lsdException w:name="Light List Accent 5" w:semiHidden="0" w:uiPriority="61" w:unhideWhenUsed="0"/>
+    <w:lsdException w:name="Light Grid Accent 5" w:semiHidden="0" w:uiPriority="62" w:unhideWhenUsed="0"/>
+    <w:lsdException w:name="Medium Shading 1 Accent 5" w:semiHidden="0" w:uiPriority="63" w:unhideWhenUsed="0"/>
+    <w:lsdException w:name="Medium Shading 2 Accent 5" w:semiHidden="0" w:uiPriority="64" w:unhideWhenUsed="0"/>
+    <w:lsdException w:name="Medium List 1 Accent 5" w:semiHidden="0" w:uiPriority="65" w:unhideWhenUsed="0"/>
+    <w:lsdException w:name="Medium List 2 Accent 5" w:semiHidden="0" w:uiPriority="66" w:unhideWhenUsed="0"/>
+    <w:lsdException w:name="Medium Grid 1 Accent 5" w:semiHidden="0" w:uiPriority="67" w:unhideWhenUsed="0"/>
+    <w:lsdException w:name="Medium Grid 2 Accent 5" w:semiHidden="0" w:uiPriority="68" w:unhideWhenUsed="0"/>
+    <w:lsdException w:name="Medium Grid 3 Accent 5" w:semiHidden="0" w:uiPriority="69" w:unhideWhenUsed="0"/>
+    <w:lsdException w:name="Dark List Accent 5" w:semiHidden="0" w:uiPriority="70" w:unhideWhenUsed="0"/>
+    <w:lsdException w:name="Colorful Shading Accent 5" w:semiHidden="0" w:uiPriority="71" w:unhideWhenUsed="0"/>
+    <w:lsdException w:name="Colorful List Accent 5" w:semiHidden="0" w:uiPriority="72" w:unhideWhenUsed="0"/>
+    <w:lsdException w:name="Colorful Grid Accent 5" w:semiHidden="0" w:uiPriority="73" w:unhideWhenUsed="0"/>
+    <w:lsdException w:name="Light Shading Accent 6" w:semiHidden="0" w:uiPriority="60" w:unhideWhenUsed="0"/>
+    <w:lsdException w:name="Light List Accent 6" w:semiHidden="0" w:uiPriority="61" w:unhideWhenUsed="0"/>
+    <w:lsdException w:name="Light Grid Accent 6" w:semiHidden="0" w:uiPriority="62" w:unhideWhenUsed="0"/>
+    <w:lsdException w:name="Medium Shading 1 Accent 6" w:semiHidden="0" w:uiPriority="63" w:unhideWhenUsed="0"/>
+    <w:lsdException w:name="Medium Shading 2 Accent 6" w:semiHidden="0" w:uiPriority="64" w:unhideWhenUsed="0"/>
+    <w:lsdException w:name="Medium List 1 Accent 6" w:semiHidden="0" w:uiPriority="65" w:unhideWhenUsed="0"/>
+    <w:lsdException w:name="Medium List 2 Accent 6" w:semiHidden="0" w:uiPriority="66" w:unhideWhenUsed="0"/>
+    <w:lsdException w:name="Medium Grid 1 Accent 6" w:semiHidden="0" w:uiPriority="67" w:unhideWhenUsed="0"/>
+    <w:lsdException w:name="Medium Grid 2 Accent 6" w:semiHidden="0" w:uiPriority="68" w:unhideWhenUsed="0"/>
+    <w:lsdException w:name="Medium Grid 3 Accent 6" w:semiHidden="0" w:uiPriority="69" w:unhideWhenUsed="0"/>
+    <w:lsdException w:name="Dark List Accent 6" w:semiHidden="0" w:uiPriority="70" w:unhideWhenUsed="0"/>
+    <w:lsdException w:name="Colorful Shading Accent 6" w:semiHidden="0" w:uiPriority="71" w:unhideWhenUsed="0"/>
+    <w:lsdException w:name="Colorful List Accent 6" w:semiHidden="0" w:uiPriority="72" w:unhideWhenUsed="0"/>
+    <w:lsdException w:name="Colorful Grid Accent 6" w:semiHidden="0" w:uiPriority="73" w:unhideWhenUsed="0"/>
+    <w:lsdException w:name="Subtle Emphasis" w:semiHidden="0" w:uiPriority="19" w:unhideWhenUsed="0" w:qFormat="1"/>
+    <w:lsdException w:name="Intense Emphasis" w:semiHidden="0" w:uiPriority="21" w:unhideWhenUsed="0" w:qFormat="1"/>
+    <w:lsdException w:name="Subtle Reference" w:semiHidden="0" w:uiPriority="31" w:unhideWhenUsed="0" w:qFormat="1"/>
+    <w:lsdException w:name="Intense Reference" w:semiHidden="0" w:uiPriority="32" w:unhideWhenUsed="0" w:qFormat="1"/>
+    <w:lsdException w:name="Book Title" w:semiHidden="0" w:uiPriority="33" w:unhideWhenUsed="0" w:qFormat="1"/>
+    <w:lsdException w:name="Bibliography" w:uiPriority="37"/>
+    <w:lsdException w:name="TOC Heading" w:uiPriority="39" w:qFormat="1"/>
   </w:latentStyles>
   <w:style w:type="paragraph" w:default="1" w:styleId="Normal">
     <w:name w:val="Normal"/>
@@ -6840,11 +6721,11 @@
       <w:lang w:val="en-US"/>
     </w:rPr>
   </w:style>
-  <w:style w:type="paragraph" w:styleId="Heading1">
+  <w:style w:type="paragraph" w:styleId="Balk1">
     <w:name w:val="heading 1"/>
     <w:basedOn w:val="Normal"/>
     <w:next w:val="Normal"/>
-    <w:link w:val="Heading1Char"/>
+    <w:link w:val="Balk1Char"/>
     <w:uiPriority w:val="9"/>
     <w:qFormat/>
     <w:rsid w:val="0007465B"/>
@@ -6862,10 +6743,10 @@
       <w:szCs w:val="32"/>
     </w:rPr>
   </w:style>
-  <w:style w:type="paragraph" w:styleId="Heading2">
+  <w:style w:type="paragraph" w:styleId="Balk2">
     <w:name w:val="heading 2"/>
     <w:basedOn w:val="Normal"/>
-    <w:link w:val="Heading2Char"/>
+    <w:link w:val="Balk2Char"/>
     <w:uiPriority w:val="9"/>
     <w:qFormat/>
     <w:rsid w:val="0007465B"/>
@@ -6882,17 +6763,18 @@
       <w:lang w:val="tr-TR" w:eastAsia="tr-TR"/>
     </w:rPr>
   </w:style>
-  <w:style w:type="character" w:default="1" w:styleId="DefaultParagraphFont">
+  <w:style w:type="character" w:default="1" w:styleId="VarsaylanParagrafYazTipi">
     <w:name w:val="Default Paragraph Font"/>
     <w:uiPriority w:val="1"/>
     <w:semiHidden/>
     <w:unhideWhenUsed/>
   </w:style>
-  <w:style w:type="table" w:default="1" w:styleId="TableNormal">
+  <w:style w:type="table" w:default="1" w:styleId="NormalTablo">
     <w:name w:val="Normal Table"/>
     <w:uiPriority w:val="99"/>
     <w:semiHidden/>
     <w:unhideWhenUsed/>
+    <w:qFormat/>
     <w:tblPr>
       <w:tblInd w:w="0" w:type="dxa"/>
       <w:tblCellMar>
@@ -6903,15 +6785,15 @@
       </w:tblCellMar>
     </w:tblPr>
   </w:style>
-  <w:style w:type="numbering" w:default="1" w:styleId="NoList">
+  <w:style w:type="numbering" w:default="1" w:styleId="ListeYok">
     <w:name w:val="No List"/>
     <w:uiPriority w:val="99"/>
     <w:semiHidden/>
     <w:unhideWhenUsed/>
   </w:style>
-  <w:style w:type="character" w:styleId="PlaceholderText">
+  <w:style w:type="character" w:styleId="YerTutucuMetni">
     <w:name w:val="Placeholder Text"/>
-    <w:basedOn w:val="DefaultParagraphFont"/>
+    <w:basedOn w:val="VarsaylanParagrafYazTipi"/>
     <w:uiPriority w:val="99"/>
     <w:semiHidden/>
     <w:rsid w:val="00716D8B"/>
@@ -6919,7 +6801,7 @@
       <w:color w:val="808080"/>
     </w:rPr>
   </w:style>
-  <w:style w:type="paragraph" w:styleId="Caption">
+  <w:style w:type="paragraph" w:styleId="ResimYazs">
     <w:name w:val="caption"/>
     <w:basedOn w:val="Normal"/>
     <w:next w:val="Normal"/>
@@ -6938,10 +6820,10 @@
       <w:szCs w:val="18"/>
     </w:rPr>
   </w:style>
-  <w:style w:type="character" w:customStyle="1" w:styleId="Heading2Char">
-    <w:name w:val="Heading 2 Char"/>
-    <w:basedOn w:val="DefaultParagraphFont"/>
-    <w:link w:val="Heading2"/>
+  <w:style w:type="character" w:customStyle="1" w:styleId="Balk2Char">
+    <w:name w:val="Başlık 2 Char"/>
+    <w:basedOn w:val="VarsaylanParagrafYazTipi"/>
+    <w:link w:val="Balk2"/>
     <w:uiPriority w:val="9"/>
     <w:rsid w:val="0007465B"/>
     <w:rPr>
@@ -6953,10 +6835,10 @@
       <w:lang w:eastAsia="tr-TR"/>
     </w:rPr>
   </w:style>
-  <w:style w:type="character" w:customStyle="1" w:styleId="Heading1Char">
-    <w:name w:val="Heading 1 Char"/>
-    <w:basedOn w:val="DefaultParagraphFont"/>
-    <w:link w:val="Heading1"/>
+  <w:style w:type="character" w:customStyle="1" w:styleId="Balk1Char">
+    <w:name w:val="Başlık 1 Char"/>
+    <w:basedOn w:val="VarsaylanParagrafYazTipi"/>
+    <w:link w:val="Balk1"/>
     <w:uiPriority w:val="9"/>
     <w:rsid w:val="0007465B"/>
     <w:rPr>
@@ -6968,7 +6850,7 @@
       <w:lang w:val="en-US"/>
     </w:rPr>
   </w:style>
-  <w:style w:type="paragraph" w:styleId="ListParagraph">
+  <w:style w:type="paragraph" w:styleId="ListeParagraf">
     <w:name w:val="List Paragraph"/>
     <w:basedOn w:val="Normal"/>
     <w:uiPriority w:val="34"/>
@@ -6979,10 +6861,10 @@
       <w:contextualSpacing/>
     </w:pPr>
   </w:style>
-  <w:style w:type="paragraph" w:styleId="BalloonText">
+  <w:style w:type="paragraph" w:styleId="BalonMetni">
     <w:name w:val="Balloon Text"/>
     <w:basedOn w:val="Normal"/>
-    <w:link w:val="BalloonTextChar"/>
+    <w:link w:val="BalonMetniChar"/>
     <w:uiPriority w:val="99"/>
     <w:semiHidden/>
     <w:unhideWhenUsed/>
@@ -6996,10 +6878,10 @@
       <w:szCs w:val="16"/>
     </w:rPr>
   </w:style>
-  <w:style w:type="character" w:customStyle="1" w:styleId="BalloonTextChar">
-    <w:name w:val="Balloon Text Char"/>
-    <w:basedOn w:val="DefaultParagraphFont"/>
-    <w:link w:val="BalloonText"/>
+  <w:style w:type="character" w:customStyle="1" w:styleId="BalonMetniChar">
+    <w:name w:val="Balon Metni Char"/>
+    <w:basedOn w:val="VarsaylanParagrafYazTipi"/>
+    <w:link w:val="BalonMetni"/>
     <w:uiPriority w:val="99"/>
     <w:semiHidden/>
     <w:rsid w:val="003411DA"/>
@@ -7010,15 +6892,16 @@
       <w:lang w:val="en-US"/>
     </w:rPr>
   </w:style>
-  <w:style w:type="table" w:styleId="TableGrid">
+  <w:style w:type="table" w:styleId="TabloKlavuzu">
     <w:name w:val="Table Grid"/>
-    <w:basedOn w:val="TableNormal"/>
+    <w:basedOn w:val="NormalTablo"/>
     <w:uiPriority w:val="39"/>
     <w:rsid w:val="002A7D75"/>
     <w:pPr>
       <w:spacing w:after="0" w:line="240" w:lineRule="auto"/>
     </w:pPr>
     <w:tblPr>
+      <w:tblInd w:w="0" w:type="dxa"/>
       <w:tblBorders>
         <w:top w:val="single" w:sz="4" w:space="0" w:color="000000" w:themeColor="text1"/>
         <w:left w:val="single" w:sz="4" w:space="0" w:color="000000" w:themeColor="text1"/>
@@ -7027,6 +6910,12 @@
         <w:insideH w:val="single" w:sz="4" w:space="0" w:color="000000" w:themeColor="text1"/>
         <w:insideV w:val="single" w:sz="4" w:space="0" w:color="000000" w:themeColor="text1"/>
       </w:tblBorders>
+      <w:tblCellMar>
+        <w:top w:w="0" w:type="dxa"/>
+        <w:left w:w="108" w:type="dxa"/>
+        <w:bottom w:w="0" w:type="dxa"/>
+        <w:right w:w="108" w:type="dxa"/>
+      </w:tblCellMar>
     </w:tblPr>
   </w:style>
 </w:styles>
@@ -7321,7 +7210,7 @@
   <a:extraClrSchemeLst/>
   <a:extLst>
     <a:ext uri="{05A4C25C-085E-4340-85A3-A5531E510DB2}">
-      <thm15:themeFamily xmlns:thm15="http://schemas.microsoft.com/office/thememl/2012/main" name="Office Theme" id="{62F939B6-93AF-4DB8-9C6B-D6C7DFDC589F}" vid="{4A3C46E8-61CC-4603-A589-7422A47A8E4A}"/>
+      <thm15:themeFamily xmlns:thm15="http://schemas.microsoft.com/office/thememl/2012/main" xmlns="" name="Office Theme" id="{62F939B6-93AF-4DB8-9C6B-D6C7DFDC589F}" vid="{4A3C46E8-61CC-4603-A589-7422A47A8E4A}"/>
     </a:ext>
   </a:extLst>
 </a:theme>

</xml_diff>